<commit_message>
combining notes, adding IoT paper
</commit_message>
<xml_diff>
--- a/Smart_transportation_notes.docx
+++ b/Smart_transportation_notes.docx
@@ -8,12 +8,14 @@
         <w:jc w:val="center"/>
         <w:rPr>
           <w:b/>
+          <w:sz w:val="24"/>
         </w:rPr>
       </w:pPr>
       <w:proofErr w:type="spellStart"/>
       <w:r>
         <w:rPr>
           <w:b/>
+          <w:sz w:val="24"/>
         </w:rPr>
         <w:t>IoT</w:t>
       </w:r>
@@ -21,69 +23,378 @@
       <w:r>
         <w:rPr>
           <w:b/>
-        </w:rPr>
-        <w:t xml:space="preserve"> Security Development Framework for Building Trustworthy Smart Car Service</w:t>
-      </w:r>
-      <w:r>
+          <w:sz w:val="24"/>
+        </w:rPr>
+        <w:t xml:space="preserve"> Security Development Framework for Building Trustworthy Smart Car Service notes</w:t>
+      </w:r>
+    </w:p>
+    <w:p>
+      <w:pPr>
+        <w:spacing w:after="0" w:line="240" w:lineRule="auto"/>
+      </w:pPr>
+    </w:p>
+    <w:p>
+      <w:pPr>
+        <w:spacing w:after="0" w:line="240" w:lineRule="auto"/>
+      </w:pPr>
+      <w:proofErr w:type="spellStart"/>
+      <w:r>
+        <w:t>Jonh</w:t>
+      </w:r>
+      <w:proofErr w:type="spellEnd"/>
+      <w:r>
+        <w:t xml:space="preserve"> </w:t>
+      </w:r>
+      <w:proofErr w:type="spellStart"/>
+      <w:r>
+        <w:t>Cavalieri</w:t>
+      </w:r>
+      <w:proofErr w:type="spellEnd"/>
+      <w:r>
+        <w:t xml:space="preserve">, </w:t>
+      </w:r>
+      <w:proofErr w:type="spellStart"/>
+      <w:r>
+        <w:t>Anirban</w:t>
+      </w:r>
+      <w:proofErr w:type="spellEnd"/>
+      <w:r>
+        <w:t xml:space="preserve"> </w:t>
+      </w:r>
+      <w:proofErr w:type="spellStart"/>
+      <w:r>
+        <w:t>Mookherjee</w:t>
+      </w:r>
+      <w:proofErr w:type="spellEnd"/>
+      <w:r>
+        <w:t>, Nicholas Conlon</w:t>
+      </w:r>
+    </w:p>
+    <w:p>
+      <w:pPr>
+        <w:spacing w:after="0" w:line="240" w:lineRule="auto"/>
+      </w:pPr>
+    </w:p>
+    <w:p>
+      <w:pPr>
+        <w:pStyle w:val="ListParagraph"/>
+        <w:numPr>
+          <w:ilvl w:val="0"/>
+          <w:numId w:val="11"/>
+        </w:numPr>
+        <w:spacing w:after="160" w:line="259" w:lineRule="auto"/>
         <w:rPr>
           <w:b/>
         </w:rPr>
-        <w:t xml:space="preserve"> notes</w:t>
-      </w:r>
-    </w:p>
-    <w:p>
-      <w:pPr>
-        <w:spacing w:after="0" w:line="240" w:lineRule="auto"/>
-      </w:pPr>
-    </w:p>
-    <w:p>
-      <w:pPr>
-        <w:spacing w:after="0" w:line="240" w:lineRule="auto"/>
-      </w:pPr>
-    </w:p>
-    <w:p>
-      <w:pPr>
-        <w:spacing w:after="0" w:line="240" w:lineRule="auto"/>
-      </w:pPr>
-    </w:p>
-    <w:p>
-      <w:pPr>
-        <w:spacing w:after="0" w:line="240" w:lineRule="auto"/>
+      </w:pPr>
+      <w:r>
         <w:rPr>
           <w:b/>
         </w:rPr>
-      </w:pPr>
+        <w:t>I</w:t>
+      </w:r>
       <w:r>
         <w:rPr>
           <w:b/>
         </w:rPr>
-        <w:t>II</w:t>
-      </w:r>
-      <w:r>
+        <w:t>NTRODUCTION</w:t>
+      </w:r>
+    </w:p>
+    <w:p>
+      <w:pPr>
+        <w:pStyle w:val="ListParagraph"/>
+        <w:jc w:val="both"/>
+      </w:pPr>
+      <w:r>
+        <w:t xml:space="preserve">The rapid development of Internet of Things has dramatically increased the vulnerability of the interdependent systems. In this paper, the authors focus on one emerging </w:t>
+      </w:r>
+      <w:proofErr w:type="spellStart"/>
+      <w:r>
+        <w:t>IoT</w:t>
+      </w:r>
+      <w:proofErr w:type="spellEnd"/>
+      <w:r>
+        <w:t xml:space="preserve"> service associated with smart and autonomous cars that will have major security problems. Past research has shown that when a </w:t>
+      </w:r>
+      <w:r>
+        <w:t>single control unit</w:t>
+      </w:r>
+      <w:r>
+        <w:t xml:space="preserve"> is compromised</w:t>
+      </w:r>
+      <w:r>
+        <w:t>, a capable attacker may</w:t>
+      </w:r>
+      <w:r>
+        <w:t xml:space="preserve"> </w:t>
+      </w:r>
+      <w:r>
+        <w:t>gain access to other vehicle units via internal communication</w:t>
+      </w:r>
+      <w:r>
+        <w:t xml:space="preserve"> </w:t>
+      </w:r>
+      <w:r>
+        <w:t>buses such as controller area network (CAN), and attack</w:t>
+      </w:r>
+      <w:r>
+        <w:t xml:space="preserve"> </w:t>
+      </w:r>
+      <w:r>
+        <w:t>critical subsystems</w:t>
+      </w:r>
+      <w:r>
+        <w:t>.</w:t>
+      </w:r>
+      <w:r>
+        <w:t xml:space="preserve"> </w:t>
+      </w:r>
+      <w:r>
+        <w:t xml:space="preserve">The authors of this paper </w:t>
+      </w:r>
+      <w:r>
+        <w:t xml:space="preserve">introduce an </w:t>
+      </w:r>
+      <w:proofErr w:type="spellStart"/>
+      <w:r>
+        <w:t>IoT</w:t>
+      </w:r>
+      <w:proofErr w:type="spellEnd"/>
+      <w:r>
+        <w:t xml:space="preserve"> hierarchical</w:t>
+      </w:r>
+      <w:r>
+        <w:t xml:space="preserve"> </w:t>
+      </w:r>
+      <w:r>
+        <w:t xml:space="preserve">architecture </w:t>
+      </w:r>
+      <w:r>
+        <w:t xml:space="preserve">that is </w:t>
+      </w:r>
+      <w:r>
+        <w:t>then extend</w:t>
+      </w:r>
+      <w:r>
+        <w:t>ed t</w:t>
+      </w:r>
+      <w:r>
+        <w:t xml:space="preserve">o the </w:t>
+      </w:r>
+      <w:proofErr w:type="spellStart"/>
+      <w:r>
+        <w:t>IoT</w:t>
+      </w:r>
+      <w:proofErr w:type="spellEnd"/>
+      <w:r>
+        <w:t xml:space="preserve"> Security Development</w:t>
+      </w:r>
+      <w:r>
+        <w:t xml:space="preserve"> </w:t>
+      </w:r>
+      <w:r>
+        <w:t>Framework (ISDF). The objective the ISDF is to enable</w:t>
+      </w:r>
+      <w:r>
+        <w:t xml:space="preserve"> </w:t>
+      </w:r>
+      <w:r>
+        <w:t>developers to address security issues in a systematic way while</w:t>
+      </w:r>
+      <w:r>
+        <w:t xml:space="preserve"> </w:t>
+      </w:r>
+      <w:r>
+        <w:t xml:space="preserve">designing and developing each </w:t>
+      </w:r>
+      <w:proofErr w:type="spellStart"/>
+      <w:r>
+        <w:t>IoT</w:t>
+      </w:r>
+      <w:proofErr w:type="spellEnd"/>
+      <w:r>
+        <w:t xml:space="preserve"> layer rather than</w:t>
+      </w:r>
+      <w:r>
+        <w:t xml:space="preserve"> </w:t>
+      </w:r>
+      <w:r>
+        <w:t>considering security as an afterthought and in ad-hoc manner.</w:t>
+      </w:r>
+      <w:r>
+        <w:t xml:space="preserve"> </w:t>
+      </w:r>
+      <w:r>
+        <w:t xml:space="preserve">In our approach, </w:t>
+      </w:r>
+      <w:proofErr w:type="spellStart"/>
+      <w:r>
+        <w:t>IoT</w:t>
+      </w:r>
+      <w:proofErr w:type="spellEnd"/>
+      <w:r>
+        <w:t xml:space="preserve"> hierarchy consists of four layers:</w:t>
+      </w:r>
+      <w:r>
+        <w:t xml:space="preserve"> </w:t>
+      </w:r>
+      <w:r>
+        <w:t xml:space="preserve">Application, Service, </w:t>
+      </w:r>
+      <w:proofErr w:type="gramStart"/>
+      <w:r>
+        <w:t>Communications</w:t>
+      </w:r>
+      <w:proofErr w:type="gramEnd"/>
+      <w:r>
+        <w:t xml:space="preserve"> and End-Devices</w:t>
+      </w:r>
+      <w:r>
+        <w:t xml:space="preserve"> </w:t>
+      </w:r>
+      <w:r>
+        <w:t>layers. By insuring for each layer that all existing</w:t>
+      </w:r>
+      <w:r>
+        <w:t xml:space="preserve"> </w:t>
+      </w:r>
+      <w:r>
+        <w:t>vulnerabilities and threats can be identified and mitigation</w:t>
+      </w:r>
+      <w:r>
+        <w:t xml:space="preserve"> </w:t>
+      </w:r>
+      <w:r>
+        <w:t>solutions will be applied, the ISDF will provide the</w:t>
+      </w:r>
+      <w:r>
+        <w:t xml:space="preserve"> </w:t>
+      </w:r>
+      <w:r>
+        <w:t xml:space="preserve">architectural support to deliver trustworthy </w:t>
+      </w:r>
+      <w:proofErr w:type="spellStart"/>
+      <w:r>
+        <w:t>IoT</w:t>
+      </w:r>
+      <w:proofErr w:type="spellEnd"/>
+      <w:r>
+        <w:t xml:space="preserve"> services that</w:t>
+      </w:r>
+      <w:r>
+        <w:t xml:space="preserve"> </w:t>
+      </w:r>
+      <w:r>
+        <w:t xml:space="preserve">can: 1) Protect </w:t>
+      </w:r>
+      <w:proofErr w:type="spellStart"/>
+      <w:r>
+        <w:t>IoT</w:t>
+      </w:r>
+      <w:proofErr w:type="spellEnd"/>
+      <w:r>
+        <w:t xml:space="preserve"> services against epidemic attacks; 2) Ensure</w:t>
+      </w:r>
+      <w:r>
+        <w:t xml:space="preserve"> </w:t>
+      </w:r>
+      <w:r>
+        <w:t xml:space="preserve">that critical </w:t>
+      </w:r>
+      <w:proofErr w:type="spellStart"/>
+      <w:r>
+        <w:t>IoT</w:t>
+      </w:r>
+      <w:proofErr w:type="spellEnd"/>
+      <w:r>
+        <w:t xml:space="preserve"> systems can survive faults and destructive</w:t>
+      </w:r>
+      <w:r>
+        <w:t xml:space="preserve"> </w:t>
+      </w:r>
+      <w:r>
+        <w:t xml:space="preserve">attacks; and 3) Ensure </w:t>
+      </w:r>
+      <w:proofErr w:type="spellStart"/>
+      <w:r>
+        <w:t>IoT</w:t>
+      </w:r>
+      <w:proofErr w:type="spellEnd"/>
+      <w:r>
+        <w:t xml:space="preserve"> security and privacy.</w:t>
+      </w:r>
+      <w:r>
+        <w:t xml:space="preserve"> Development of </w:t>
+      </w:r>
+      <w:r>
+        <w:t>a trustworthy Vehicle</w:t>
+      </w:r>
+      <w:r>
+        <w:t xml:space="preserve"> </w:t>
+      </w:r>
+      <w:r>
+        <w:t>Information and Management Portal (VIMP) services to</w:t>
+      </w:r>
+      <w:r>
+        <w:t xml:space="preserve"> </w:t>
+      </w:r>
+      <w:r>
+        <w:t xml:space="preserve">support smart </w:t>
+      </w:r>
+      <w:proofErr w:type="spellStart"/>
+      <w:r>
+        <w:t>car</w:t>
+      </w:r>
+      <w:proofErr w:type="spellEnd"/>
+      <w:r>
+        <w:t xml:space="preserve"> applications</w:t>
+      </w:r>
+      <w:r>
+        <w:t xml:space="preserve"> is also discussed.</w:t>
+      </w:r>
+    </w:p>
+    <w:p>
+      <w:pPr>
+        <w:pStyle w:val="ListParagraph"/>
+        <w:jc w:val="both"/>
+      </w:pPr>
+    </w:p>
+    <w:p>
+      <w:pPr>
+        <w:pStyle w:val="ListParagraph"/>
+        <w:numPr>
+          <w:ilvl w:val="0"/>
+          <w:numId w:val="11"/>
+        </w:numPr>
+        <w:spacing w:after="160" w:line="259" w:lineRule="auto"/>
         <w:rPr>
           <w:b/>
         </w:rPr>
-        <w:t>. Background</w:t>
-      </w:r>
-    </w:p>
-    <w:p>
-      <w:pPr>
-        <w:spacing w:after="0" w:line="240" w:lineRule="auto"/>
+      </w:pPr>
+      <w:r>
         <w:rPr>
           <w:b/>
         </w:rPr>
-      </w:pPr>
-      <w:r>
+        <w:t>BACKGROUND</w:t>
+      </w:r>
+    </w:p>
+    <w:p>
+      <w:pPr>
+        <w:pStyle w:val="ListParagraph"/>
+        <w:spacing w:after="160" w:line="259" w:lineRule="auto"/>
         <w:rPr>
           <w:b/>
         </w:rPr>
+      </w:pPr>
+      <w:r>
         <w:t>CAN</w:t>
       </w:r>
-    </w:p>
-    <w:p>
-      <w:pPr>
-        <w:spacing w:after="0" w:line="240" w:lineRule="auto"/>
-      </w:pPr>
+      <w:r>
+        <w:rPr>
+          <w:b/>
+        </w:rPr>
+        <w:t xml:space="preserve"> </w:t>
+      </w:r>
       <w:r>
         <w:t>Car Area Network is a distributed protocol of short messages (signals and measurement values). Major faults with CAN:</w:t>
       </w:r>
@@ -96,6 +407,7 @@
           <w:numId w:val="1"/>
         </w:numPr>
         <w:spacing w:after="0" w:line="240" w:lineRule="auto"/>
+        <w:ind w:left="2160"/>
       </w:pPr>
       <w:r>
         <w:t>Node stuck-at-bit fault - faulty node sends constant bit value preventing other nodes from communicating</w:t>
@@ -109,6 +421,7 @@
           <w:numId w:val="1"/>
         </w:numPr>
         <w:spacing w:after="0" w:line="240" w:lineRule="auto"/>
+        <w:ind w:left="2160"/>
       </w:pPr>
       <w:r>
         <w:t>Medium break-up fault - CAN bus split due to damage</w:t>
@@ -122,6 +435,7 @@
           <w:numId w:val="1"/>
         </w:numPr>
         <w:spacing w:after="0" w:line="240" w:lineRule="auto"/>
+        <w:ind w:left="2160"/>
       </w:pPr>
       <w:r>
         <w:t>Babbling idiot fault - node floods CAN bus with high priority messages</w:t>
@@ -130,11 +444,13 @@
     <w:p>
       <w:pPr>
         <w:spacing w:after="0" w:line="240" w:lineRule="auto"/>
+        <w:ind w:left="720"/>
       </w:pPr>
     </w:p>
     <w:p>
       <w:pPr>
         <w:spacing w:after="0" w:line="240" w:lineRule="auto"/>
+        <w:ind w:left="720"/>
         <w:rPr>
           <w:b/>
         </w:rPr>
@@ -149,6 +465,7 @@
     <w:p>
       <w:pPr>
         <w:spacing w:after="0" w:line="240" w:lineRule="auto"/>
+        <w:ind w:left="720"/>
       </w:pPr>
       <w:r>
         <w:t>Smart Vehicle (SV) networks distributed frameworks leave it open to attack. Types of attacks:</w:t>
@@ -162,6 +479,7 @@
           <w:numId w:val="2"/>
         </w:numPr>
         <w:spacing w:after="0" w:line="240" w:lineRule="auto"/>
+        <w:ind w:left="2160"/>
       </w:pPr>
       <w:r>
         <w:t>indirect physical attack</w:t>
@@ -175,6 +493,7 @@
           <w:numId w:val="2"/>
         </w:numPr>
         <w:spacing w:after="0" w:line="240" w:lineRule="auto"/>
+        <w:ind w:left="2160"/>
       </w:pPr>
       <w:r>
         <w:t>short-range wireless access</w:t>
@@ -188,6 +507,7 @@
           <w:numId w:val="2"/>
         </w:numPr>
         <w:spacing w:after="0" w:line="240" w:lineRule="auto"/>
+        <w:ind w:left="2160"/>
       </w:pPr>
       <w:r>
         <w:t>long range wireless access</w:t>
@@ -196,6 +516,7 @@
     <w:p>
       <w:pPr>
         <w:spacing w:after="0" w:line="240" w:lineRule="auto"/>
+        <w:ind w:left="720"/>
       </w:pPr>
       <w:r>
         <w:t>Autonomous Car (AC) is a special category of SV. An AC has five basic functions:</w:t>
@@ -209,6 +530,7 @@
           <w:numId w:val="3"/>
         </w:numPr>
         <w:spacing w:after="0" w:line="240" w:lineRule="auto"/>
+        <w:ind w:left="2160"/>
       </w:pPr>
       <w:r>
         <w:t>Perception - sense surrounding environment</w:t>
@@ -222,6 +544,7 @@
           <w:numId w:val="3"/>
         </w:numPr>
         <w:spacing w:after="0" w:line="240" w:lineRule="auto"/>
+        <w:ind w:left="2160"/>
       </w:pPr>
       <w:r>
         <w:t>Localization - find position</w:t>
@@ -235,6 +558,7 @@
           <w:numId w:val="3"/>
         </w:numPr>
         <w:spacing w:after="0" w:line="240" w:lineRule="auto"/>
+        <w:ind w:left="2160"/>
       </w:pPr>
       <w:r>
         <w:t>Planning - determine future motion</w:t>
@@ -248,6 +572,7 @@
           <w:numId w:val="3"/>
         </w:numPr>
         <w:spacing w:after="0" w:line="240" w:lineRule="auto"/>
+        <w:ind w:left="2160"/>
       </w:pPr>
       <w:r>
         <w:t>Control - guidance following plan</w:t>
@@ -261,6 +586,7 @@
           <w:numId w:val="3"/>
         </w:numPr>
         <w:spacing w:after="0" w:line="240" w:lineRule="auto"/>
+        <w:ind w:left="2160"/>
       </w:pPr>
       <w:r>
         <w:t>System Management - supervise the overall system</w:t>
@@ -269,11 +595,13 @@
     <w:p>
       <w:pPr>
         <w:spacing w:after="0" w:line="240" w:lineRule="auto"/>
+        <w:ind w:left="720"/>
       </w:pPr>
     </w:p>
     <w:p>
       <w:pPr>
         <w:spacing w:after="0" w:line="240" w:lineRule="auto"/>
+        <w:ind w:left="720"/>
         <w:rPr>
           <w:b/>
         </w:rPr>
@@ -296,6 +624,7 @@
     <w:p>
       <w:pPr>
         <w:spacing w:after="0" w:line="240" w:lineRule="auto"/>
+        <w:ind w:left="720"/>
       </w:pPr>
       <w:r>
         <w:t xml:space="preserve">Traditional IT security solutions not applicable to </w:t>
@@ -317,9 +646,11 @@
           <w:numId w:val="4"/>
         </w:numPr>
         <w:spacing w:after="0" w:line="240" w:lineRule="auto"/>
+        <w:ind w:left="2160"/>
       </w:pPr>
       <w:proofErr w:type="spellStart"/>
       <w:r>
+        <w:lastRenderedPageBreak/>
         <w:t>IoT</w:t>
       </w:r>
       <w:proofErr w:type="spellEnd"/>
@@ -335,6 +666,7 @@
           <w:numId w:val="4"/>
         </w:numPr>
         <w:spacing w:after="0" w:line="240" w:lineRule="auto"/>
+        <w:ind w:left="2160"/>
       </w:pPr>
       <w:r>
         <w:t>Smaller devices may not support complex security protocols</w:t>
@@ -348,6 +680,7 @@
           <w:numId w:val="4"/>
         </w:numPr>
         <w:spacing w:after="0" w:line="240" w:lineRule="auto"/>
+        <w:ind w:left="2160"/>
       </w:pPr>
       <w:r>
         <w:t>Multiple entry points and vulnerabilities when all "things" communicate</w:t>
@@ -361,6 +694,7 @@
           <w:numId w:val="4"/>
         </w:numPr>
         <w:spacing w:after="0" w:line="240" w:lineRule="auto"/>
+        <w:ind w:left="2160"/>
       </w:pPr>
       <w:r>
         <w:t xml:space="preserve">Device </w:t>
@@ -377,6 +711,7 @@
     <w:p>
       <w:pPr>
         <w:spacing w:after="0" w:line="240" w:lineRule="auto"/>
+        <w:ind w:left="720"/>
       </w:pPr>
       <w:r>
         <w:tab/>
@@ -385,6 +720,7 @@
     <w:p>
       <w:pPr>
         <w:spacing w:after="0" w:line="240" w:lineRule="auto"/>
+        <w:ind w:left="720"/>
         <w:rPr>
           <w:b/>
         </w:rPr>
@@ -399,6 +735,7 @@
     <w:p>
       <w:pPr>
         <w:spacing w:after="0" w:line="240" w:lineRule="auto"/>
+        <w:ind w:left="720"/>
       </w:pPr>
       <w:r>
         <w:t>Current cyber security solutions are not effective. Two basic intrusion detections techniques:</w:t>
@@ -412,6 +749,7 @@
           <w:numId w:val="6"/>
         </w:numPr>
         <w:spacing w:after="0" w:line="240" w:lineRule="auto"/>
+        <w:ind w:left="2160"/>
       </w:pPr>
       <w:r>
         <w:t>Signature based - builds a database of known attack signatures</w:t>
@@ -425,6 +763,7 @@
           <w:numId w:val="6"/>
         </w:numPr>
         <w:spacing w:after="0" w:line="240" w:lineRule="auto"/>
+        <w:ind w:left="2160"/>
       </w:pPr>
       <w:r>
         <w:t>Anomaly based – detect new attacks by defining a baseline model of normal behavior.</w:t>
@@ -433,6 +772,7 @@
     <w:p>
       <w:pPr>
         <w:spacing w:after="0" w:line="240" w:lineRule="auto"/>
+        <w:ind w:left="720"/>
       </w:pPr>
       <w:r>
         <w:t>A threat model is used during design to mitigate potential threats. Steps to create a threat model:</w:t>
@@ -446,6 +786,7 @@
           <w:numId w:val="7"/>
         </w:numPr>
         <w:spacing w:after="0" w:line="240" w:lineRule="auto"/>
+        <w:ind w:left="2160"/>
       </w:pPr>
       <w:r>
         <w:t>Identify attackers</w:t>
@@ -459,6 +800,7 @@
           <w:numId w:val="7"/>
         </w:numPr>
         <w:spacing w:after="0" w:line="240" w:lineRule="auto"/>
+        <w:ind w:left="2160"/>
       </w:pPr>
       <w:r>
         <w:t>Rank threats</w:t>
@@ -472,6 +814,7 @@
           <w:numId w:val="7"/>
         </w:numPr>
         <w:spacing w:after="0" w:line="240" w:lineRule="auto"/>
+        <w:ind w:left="2160"/>
       </w:pPr>
       <w:r>
         <w:t>Choose mitigation strategies</w:t>
@@ -485,6 +828,7 @@
           <w:numId w:val="7"/>
         </w:numPr>
         <w:spacing w:after="0" w:line="240" w:lineRule="auto"/>
+        <w:ind w:left="2160"/>
       </w:pPr>
       <w:r>
         <w:t>Build mitigation solutions</w:t>
@@ -497,33 +841,46 @@
     </w:p>
     <w:p>
       <w:pPr>
-        <w:spacing w:after="0" w:line="240" w:lineRule="auto"/>
+        <w:pStyle w:val="ListParagraph"/>
+        <w:numPr>
+          <w:ilvl w:val="0"/>
+          <w:numId w:val="11"/>
+        </w:numPr>
+        <w:spacing w:after="160" w:line="259" w:lineRule="auto"/>
         <w:rPr>
           <w:b/>
         </w:rPr>
       </w:pPr>
+      <w:proofErr w:type="spellStart"/>
       <w:r>
         <w:rPr>
           <w:b/>
         </w:rPr>
-        <w:t>III</w:t>
-      </w:r>
+        <w:t>IoT</w:t>
+      </w:r>
+      <w:proofErr w:type="spellEnd"/>
       <w:r>
         <w:rPr>
           <w:b/>
         </w:rPr>
-        <w:t>. IoT</w:t>
-      </w:r>
+        <w:t xml:space="preserve"> ARCHITECTURE FOR SMART CAR </w:t>
+      </w:r>
+      <w:proofErr w:type="spellStart"/>
       <w:r>
         <w:rPr>
           <w:b/>
         </w:rPr>
-        <w:t xml:space="preserve"> Architecture for Smart Car Services</w:t>
-      </w:r>
-    </w:p>
-    <w:p>
-      <w:pPr>
-        <w:spacing w:after="0" w:line="240" w:lineRule="auto"/>
+        <w:t>SERVICES</w:t>
+      </w:r>
+      <w:proofErr w:type="spellEnd"/>
+    </w:p>
+    <w:p>
+      <w:pPr>
+        <w:pStyle w:val="ListParagraph"/>
+        <w:spacing w:after="160" w:line="259" w:lineRule="auto"/>
+        <w:rPr>
+          <w:b/>
+        </w:rPr>
       </w:pPr>
       <w:proofErr w:type="spellStart"/>
       <w:r>
@@ -545,6 +902,7 @@
           <w:numId w:val="8"/>
         </w:numPr>
         <w:spacing w:after="0" w:line="240" w:lineRule="auto"/>
+        <w:ind w:left="2160"/>
       </w:pPr>
       <w:r>
         <w:t>Layer 1 - physical devices and statuses</w:t>
@@ -558,6 +916,7 @@
           <w:numId w:val="8"/>
         </w:numPr>
         <w:spacing w:after="0" w:line="240" w:lineRule="auto"/>
+        <w:ind w:left="2160"/>
       </w:pPr>
       <w:r>
         <w:t xml:space="preserve">Layer 2 - communication layer between low level devices </w:t>
@@ -571,6 +930,7 @@
           <w:numId w:val="8"/>
         </w:numPr>
         <w:spacing w:after="0" w:line="240" w:lineRule="auto"/>
+        <w:ind w:left="2160"/>
       </w:pPr>
       <w:r>
         <w:t>Layer 3 - services layer provides common middleware and functions</w:t>
@@ -584,6 +944,7 @@
           <w:numId w:val="8"/>
         </w:numPr>
         <w:spacing w:after="0" w:line="240" w:lineRule="auto"/>
+        <w:ind w:left="2160"/>
       </w:pPr>
       <w:r>
         <w:t>Layer 4 - application layer provides custom apps for user needs</w:t>
@@ -596,63 +957,65 @@
     </w:p>
     <w:p>
       <w:pPr>
-        <w:spacing w:after="0" w:line="240" w:lineRule="auto"/>
-      </w:pPr>
-    </w:p>
-    <w:p>
-      <w:pPr>
-        <w:spacing w:after="0" w:line="240" w:lineRule="auto"/>
+        <w:pStyle w:val="ListParagraph"/>
+        <w:numPr>
+          <w:ilvl w:val="0"/>
+          <w:numId w:val="11"/>
+        </w:numPr>
+        <w:spacing w:after="160" w:line="259" w:lineRule="auto"/>
         <w:rPr>
           <w:b/>
         </w:rPr>
       </w:pPr>
+      <w:proofErr w:type="spellStart"/>
       <w:r>
         <w:rPr>
           <w:b/>
         </w:rPr>
-        <w:t>IV</w:t>
-      </w:r>
+        <w:t>IoT</w:t>
+      </w:r>
+      <w:proofErr w:type="spellEnd"/>
       <w:r>
         <w:rPr>
           <w:b/>
         </w:rPr>
-        <w:t>. IoT</w:t>
-      </w:r>
-      <w:r>
+        <w:t xml:space="preserve"> SECURITY DEVELOPMENT FRAMEWORK (ISDF)</w:t>
+      </w:r>
+    </w:p>
+    <w:p>
+      <w:pPr>
+        <w:pStyle w:val="ListParagraph"/>
+        <w:spacing w:after="160" w:line="259" w:lineRule="auto"/>
         <w:rPr>
           <w:b/>
         </w:rPr>
-        <w:t xml:space="preserve"> Security Development Framework (ISDF)</w:t>
-      </w:r>
-    </w:p>
-    <w:p>
-      <w:pPr>
-        <w:spacing w:after="0" w:line="240" w:lineRule="auto"/>
+      </w:pPr>
+      <w:r>
         <w:rPr>
           <w:b/>
         </w:rPr>
-      </w:pPr>
-      <w:r>
+        <w:t>Secure and Trustworthy Services</w:t>
+      </w:r>
+    </w:p>
+    <w:p>
+      <w:pPr>
+        <w:pStyle w:val="ListParagraph"/>
+        <w:spacing w:after="160" w:line="259" w:lineRule="auto"/>
+      </w:pPr>
+      <w:r>
+        <w:t>Trustworthy service - one which can self-protect against cyber attack</w:t>
+      </w:r>
+      <w:r>
+        <w:t xml:space="preserve"> and continue to operate normally despite faults</w:t>
+      </w:r>
+    </w:p>
+    <w:p>
+      <w:pPr>
+        <w:pStyle w:val="ListParagraph"/>
+        <w:spacing w:after="160" w:line="259" w:lineRule="auto"/>
         <w:rPr>
           <w:b/>
         </w:rPr>
-        <w:t>Secure and Trustworthy Services</w:t>
-      </w:r>
-    </w:p>
-    <w:p>
-      <w:pPr>
-        <w:spacing w:after="0" w:line="240" w:lineRule="auto"/>
-      </w:pPr>
-      <w:r>
-        <w:t>Trustworthy service - one which can self-protect against cyber attack</w:t>
-      </w:r>
-      <w:r>
-        <w:t xml:space="preserve"> and continue to operate normally despite faults</w:t>
-      </w:r>
-    </w:p>
-    <w:p>
-      <w:pPr>
-        <w:spacing w:after="0" w:line="240" w:lineRule="auto"/>
       </w:pPr>
       <w:proofErr w:type="spellStart"/>
       <w:r>
@@ -671,6 +1034,7 @@
           <w:numId w:val="9"/>
         </w:numPr>
         <w:spacing w:after="0" w:line="240" w:lineRule="auto"/>
+        <w:ind w:left="2160"/>
       </w:pPr>
       <w:r>
         <w:t>Authentication - secure identification</w:t>
@@ -684,6 +1048,7 @@
           <w:numId w:val="9"/>
         </w:numPr>
         <w:spacing w:after="0" w:line="240" w:lineRule="auto"/>
+        <w:ind w:left="2160"/>
       </w:pPr>
       <w:r>
         <w:t xml:space="preserve">Authorization - limiting access  </w:t>
@@ -697,6 +1062,7 @@
           <w:numId w:val="9"/>
         </w:numPr>
         <w:spacing w:after="0" w:line="240" w:lineRule="auto"/>
+        <w:ind w:left="2160"/>
       </w:pPr>
       <w:r>
         <w:t>Integrity - detect whether an object was modified illegally</w:t>
@@ -710,6 +1076,7 @@
           <w:numId w:val="9"/>
         </w:numPr>
         <w:spacing w:after="0" w:line="240" w:lineRule="auto"/>
+        <w:ind w:left="2160"/>
       </w:pPr>
       <w:r>
         <w:t>Non-repudiation - prove messages have been sent and received</w:t>
@@ -718,11 +1085,13 @@
     <w:p>
       <w:pPr>
         <w:spacing w:after="0" w:line="240" w:lineRule="auto"/>
+        <w:ind w:left="720"/>
       </w:pPr>
     </w:p>
     <w:p>
       <w:pPr>
         <w:spacing w:after="0" w:line="240" w:lineRule="auto"/>
+        <w:ind w:left="720"/>
         <w:rPr>
           <w:b/>
         </w:rPr>
@@ -737,6 +1106,7 @@
     <w:p>
       <w:pPr>
         <w:spacing w:after="0" w:line="240" w:lineRule="auto"/>
+        <w:ind w:left="720"/>
       </w:pPr>
       <w:r>
         <w:t>2-D architecture with four layers, each layer has four planes</w:t>
@@ -748,7 +1118,8 @@
     <w:tbl>
       <w:tblPr>
         <w:tblStyle w:val="TableGrid"/>
-        <w:tblW w:w="0" w:type="auto"/>
+        <w:tblW w:w="9576" w:type="dxa"/>
+        <w:tblInd w:w="720" w:type="dxa"/>
         <w:tblLook w:val="04A0"/>
       </w:tblPr>
       <w:tblGrid>
@@ -1042,6 +1413,7 @@
               <w:rPr>
                 <w:b/>
               </w:rPr>
+              <w:lastRenderedPageBreak/>
               <w:t>Communications Layer</w:t>
             </w:r>
           </w:p>
@@ -1436,7 +1808,1129 @@
     <w:p>
       <w:pPr>
         <w:spacing w:after="0" w:line="240" w:lineRule="auto"/>
-      </w:pPr>
+        <w:ind w:left="720"/>
+      </w:pPr>
+    </w:p>
+    <w:p>
+      <w:pPr>
+        <w:pStyle w:val="ListParagraph"/>
+        <w:numPr>
+          <w:ilvl w:val="0"/>
+          <w:numId w:val="11"/>
+        </w:numPr>
+        <w:spacing w:after="160" w:line="259" w:lineRule="auto"/>
+        <w:rPr>
+          <w:b/>
+        </w:rPr>
+      </w:pPr>
+      <w:r>
+        <w:rPr>
+          <w:b/>
+        </w:rPr>
+        <w:t>VEHICLE INFORMATION AND MANAGEMENT PORTAL (VIMP) SERVICES</w:t>
+      </w:r>
+    </w:p>
+    <w:p>
+      <w:pPr>
+        <w:ind w:left="720"/>
+        <w:jc w:val="both"/>
+      </w:pPr>
+      <w:r>
+        <w:t xml:space="preserve">The VIMP will provide 24/7 visibility into the smart car operational states (e.g., engine conditions, entertainments, etc.) and also provide the mechanisms to secure and protect the smart </w:t>
+      </w:r>
+      <w:proofErr w:type="spellStart"/>
+      <w:r>
+        <w:t>car</w:t>
+      </w:r>
+      <w:proofErr w:type="spellEnd"/>
+      <w:r>
+        <w:t xml:space="preserve"> operations and functions. Figure </w:t>
+      </w:r>
+      <w:r>
+        <w:t>below</w:t>
+      </w:r>
+      <w:r>
+        <w:t xml:space="preserve"> shows the main components of the VIMP fields that can be maintained at the portal and the deployment approach for VIMP services</w:t>
+      </w:r>
+      <w:r>
+        <w:t>.</w:t>
+      </w:r>
+    </w:p>
+    <w:p>
+      <w:pPr>
+        <w:ind w:left="720"/>
+        <w:jc w:val="both"/>
+      </w:pPr>
+      <w:r>
+        <w:rPr>
+          <w:noProof/>
+        </w:rPr>
+        <w:drawing>
+          <wp:inline distT="0" distB="0" distL="0" distR="0">
+            <wp:extent cx="5943600" cy="2283419"/>
+            <wp:effectExtent l="0" t="0" r="0" b="3175"/>
+            <wp:docPr id="1" name="Picture 1"/>
+            <wp:cNvGraphicFramePr>
+              <a:graphicFrameLocks xmlns:a="http://schemas.openxmlformats.org/drawingml/2006/main" noChangeAspect="1"/>
+            </wp:cNvGraphicFramePr>
+            <a:graphic xmlns:a="http://schemas.openxmlformats.org/drawingml/2006/main">
+              <a:graphicData uri="http://schemas.openxmlformats.org/drawingml/2006/picture">
+                <pic:pic xmlns:pic="http://schemas.openxmlformats.org/drawingml/2006/picture">
+                  <pic:nvPicPr>
+                    <pic:cNvPr id="0" name="Picture 1"/>
+                    <pic:cNvPicPr>
+                      <a:picLocks noChangeAspect="1" noChangeArrowheads="1"/>
+                    </pic:cNvPicPr>
+                  </pic:nvPicPr>
+                  <pic:blipFill>
+                    <a:blip r:embed="rId5" cstate="print">
+                      <a:extLst>
+                        <a:ext uri="{28A0092B-C50C-407E-A947-70E740481C1C}">
+                          <a14:useLocalDpi xmlns:a14="http://schemas.microsoft.com/office/drawing/2010/main" xmlns:wps="http://schemas.microsoft.com/office/word/2010/wordprocessingShape" xmlns:wpi="http://schemas.microsoft.com/office/word/2010/wordprocessingInk" xmlns:wpg="http://schemas.microsoft.com/office/word/2010/wordprocessingGroup" xmlns:w16se="http://schemas.microsoft.com/office/word/2015/wordml/symex" xmlns:w15="http://schemas.microsoft.com/office/word/2012/wordml" xmlns:w14="http://schemas.microsoft.com/office/word/2010/wordml" xmlns:w="http://schemas.openxmlformats.org/wordprocessingml/2006/main" xmlns:w10="urn:schemas-microsoft-com:office:word" xmlns:wp14="http://schemas.microsoft.com/office/word/2010/wordprocessingDrawing" xmlns:v="urn:schemas-microsoft-com:vml" xmlns:o="urn:schemas-microsoft-com:office:office" xmlns:mc="http://schemas.openxmlformats.org/markup-compatibility/2006" xmlns:cx8="http://schemas.microsoft.com/office/drawing/2016/5/14/chartex" xmlns:cx7="http://schemas.microsoft.com/office/drawing/2016/5/13/chartex" xmlns:cx6="http://schemas.microsoft.com/office/drawing/2016/5/12/chartex" xmlns:cx5="http://schemas.microsoft.com/office/drawing/2016/5/11/chartex" xmlns:cx4="http://schemas.microsoft.com/office/drawing/2016/5/10/chartex" xmlns:cx3="http://schemas.microsoft.com/office/drawing/2016/5/9/chartex" xmlns:cx2="http://schemas.microsoft.com/office/drawing/2015/10/21/chartex" xmlns:cx1="http://schemas.microsoft.com/office/drawing/2015/9/8/chartex" xmlns:cx="http://schemas.microsoft.com/office/drawing/2014/chartex" xmlns:wpc="http://schemas.microsoft.com/office/word/2010/wordprocessingCanvas" xmlns="" val="0"/>
+                        </a:ext>
+                      </a:extLst>
+                    </a:blip>
+                    <a:srcRect/>
+                    <a:stretch>
+                      <a:fillRect/>
+                    </a:stretch>
+                  </pic:blipFill>
+                  <pic:spPr bwMode="auto">
+                    <a:xfrm>
+                      <a:off x="0" y="0"/>
+                      <a:ext cx="5943600" cy="2283419"/>
+                    </a:xfrm>
+                    <a:prstGeom prst="rect">
+                      <a:avLst/>
+                    </a:prstGeom>
+                    <a:noFill/>
+                    <a:ln>
+                      <a:noFill/>
+                    </a:ln>
+                  </pic:spPr>
+                </pic:pic>
+              </a:graphicData>
+            </a:graphic>
+          </wp:inline>
+        </w:drawing>
+      </w:r>
+    </w:p>
+    <w:p>
+      <w:pPr>
+        <w:ind w:left="720"/>
+        <w:jc w:val="both"/>
+      </w:pPr>
+    </w:p>
+    <w:p>
+      <w:pPr>
+        <w:pStyle w:val="ListParagraph"/>
+        <w:numPr>
+          <w:ilvl w:val="0"/>
+          <w:numId w:val="11"/>
+        </w:numPr>
+        <w:spacing w:after="160" w:line="259" w:lineRule="auto"/>
+        <w:rPr>
+          <w:b/>
+        </w:rPr>
+      </w:pPr>
+      <w:r>
+        <w:rPr>
+          <w:b/>
+        </w:rPr>
+        <w:t>SMART VEHICLE TESTBED AND ABA-IDS METHODOLOGY</w:t>
+      </w:r>
+    </w:p>
+    <w:p>
+      <w:pPr>
+        <w:pStyle w:val="Standard"/>
+        <w:numPr>
+          <w:ilvl w:val="0"/>
+          <w:numId w:val="15"/>
+        </w:numPr>
+      </w:pPr>
+      <w:r>
+        <w:lastRenderedPageBreak/>
+        <w:t xml:space="preserve">Authors designed IOT security development framework and tested on smart-vehicle </w:t>
+      </w:r>
+      <w:proofErr w:type="spellStart"/>
+      <w:r>
+        <w:t>testbed</w:t>
+      </w:r>
+      <w:proofErr w:type="spellEnd"/>
+      <w:r>
+        <w:t xml:space="preserve">.  </w:t>
+      </w:r>
+    </w:p>
+    <w:p>
+      <w:pPr>
+        <w:pStyle w:val="Standard"/>
+        <w:numPr>
+          <w:ilvl w:val="0"/>
+          <w:numId w:val="15"/>
+        </w:numPr>
+      </w:pPr>
+      <w:r>
+        <w:t xml:space="preserve">The SV </w:t>
+      </w:r>
+      <w:proofErr w:type="spellStart"/>
+      <w:r>
+        <w:t>testbed</w:t>
+      </w:r>
+      <w:proofErr w:type="spellEnd"/>
+      <w:r>
+        <w:t xml:space="preserve"> contains all the characteristics and functionalities of actual smart-vehicles: sensors, actuators, automation controls, communication channels.  </w:t>
+      </w:r>
+    </w:p>
+    <w:p>
+      <w:pPr>
+        <w:pStyle w:val="Standard"/>
+        <w:numPr>
+          <w:ilvl w:val="0"/>
+          <w:numId w:val="15"/>
+        </w:numPr>
+      </w:pPr>
+      <w:r>
+        <w:t xml:space="preserve">User can monitor all SV variables and control all SV components using variety of protocols Bluetooth, </w:t>
+      </w:r>
+      <w:proofErr w:type="spellStart"/>
+      <w:r>
+        <w:t>WiFi</w:t>
+      </w:r>
+      <w:proofErr w:type="spellEnd"/>
+      <w:r>
+        <w:t>, I2C</w:t>
+      </w:r>
+    </w:p>
+    <w:p>
+      <w:pPr>
+        <w:pStyle w:val="Standard"/>
+        <w:numPr>
+          <w:ilvl w:val="0"/>
+          <w:numId w:val="15"/>
+        </w:numPr>
+      </w:pPr>
+      <w:r>
+        <w:t>SV variables include temp, distance, motion, illumination</w:t>
+      </w:r>
+    </w:p>
+    <w:p>
+      <w:pPr>
+        <w:pStyle w:val="Standard"/>
+        <w:numPr>
+          <w:ilvl w:val="0"/>
+          <w:numId w:val="15"/>
+        </w:numPr>
+      </w:pPr>
+      <w:r>
+        <w:t>SV controllable components include lights on/off, movement guidance (Left/Right/Forward/Back), brakes and speed</w:t>
+      </w:r>
+    </w:p>
+    <w:p>
+      <w:pPr>
+        <w:pStyle w:val="Standard"/>
+        <w:numPr>
+          <w:ilvl w:val="0"/>
+          <w:numId w:val="15"/>
+        </w:numPr>
+      </w:pPr>
+      <w:r>
+        <w:t xml:space="preserve">Monitoring and controlling SV </w:t>
+      </w:r>
+      <w:proofErr w:type="spellStart"/>
+      <w:r>
+        <w:t>testbed</w:t>
+      </w:r>
+      <w:proofErr w:type="spellEnd"/>
+      <w:r>
+        <w:t xml:space="preserve"> can be accessed locally through secure gateway or remotely via VIMP (vehicle information mgmt portal)</w:t>
+      </w:r>
+    </w:p>
+    <w:p>
+      <w:pPr>
+        <w:pStyle w:val="Standard"/>
+        <w:numPr>
+          <w:ilvl w:val="0"/>
+          <w:numId w:val="15"/>
+        </w:numPr>
+      </w:pPr>
+      <w:r>
+        <w:t>VIMP is web-server that monitors and analyzes in real-time the SV IOT hierarchical framework to detect and respond to attacks and system faults.</w:t>
+      </w:r>
+    </w:p>
+    <w:p>
+      <w:pPr>
+        <w:pStyle w:val="Standard"/>
+        <w:numPr>
+          <w:ilvl w:val="0"/>
+          <w:numId w:val="15"/>
+        </w:numPr>
+      </w:pPr>
+      <w:r>
+        <w:t>For example—an attacker may target a temperature sensor at the End Devices layer of the SV</w:t>
+      </w:r>
+    </w:p>
+    <w:p>
+      <w:pPr>
+        <w:pStyle w:val="Standard"/>
+        <w:numPr>
+          <w:ilvl w:val="1"/>
+          <w:numId w:val="15"/>
+        </w:numPr>
+      </w:pPr>
+      <w:r>
+        <w:t>temperature sensor has little computational power → can’t use encryption</w:t>
+      </w:r>
+    </w:p>
+    <w:p>
+      <w:pPr>
+        <w:pStyle w:val="Standard"/>
+        <w:numPr>
+          <w:ilvl w:val="1"/>
+          <w:numId w:val="15"/>
+        </w:numPr>
+      </w:pPr>
+      <w:r>
+        <w:t>instead, the VIMP will monitor sensor output for anomalies to detect attacker</w:t>
+      </w:r>
+    </w:p>
+    <w:p>
+      <w:pPr>
+        <w:pStyle w:val="Standard"/>
+        <w:numPr>
+          <w:ilvl w:val="0"/>
+          <w:numId w:val="15"/>
+        </w:numPr>
+      </w:pPr>
+      <w:r>
+        <w:t>Anomalous Behavior Analysis implemented via a module stack</w:t>
+      </w:r>
+    </w:p>
+    <w:p>
+      <w:pPr>
+        <w:pStyle w:val="Standard"/>
+        <w:numPr>
+          <w:ilvl w:val="1"/>
+          <w:numId w:val="15"/>
+        </w:numPr>
+      </w:pPr>
+      <w:r>
+        <w:t>modules: continuous monitoring, structure of data, ABA, sensor classification, recovery actions</w:t>
+      </w:r>
+    </w:p>
+    <w:p>
+      <w:pPr>
+        <w:pStyle w:val="Standard"/>
+        <w:numPr>
+          <w:ilvl w:val="0"/>
+          <w:numId w:val="15"/>
+        </w:numPr>
+      </w:pPr>
+      <w:r>
+        <w:t>Continuous Monitoring Module:</w:t>
+      </w:r>
+    </w:p>
+    <w:p>
+      <w:pPr>
+        <w:pStyle w:val="Standard"/>
+        <w:numPr>
+          <w:ilvl w:val="0"/>
+          <w:numId w:val="15"/>
+        </w:numPr>
+      </w:pPr>
+      <w:r>
+        <w:t>analyze behavior of End Device layer components to characterize normal operations—</w:t>
+      </w:r>
+      <w:proofErr w:type="spellStart"/>
+      <w:r>
+        <w:t>source,destination</w:t>
+      </w:r>
+      <w:proofErr w:type="spellEnd"/>
+      <w:r>
+        <w:t>, packet contents are extracted from protocol and forwarded to data structure analysis module for sensor ID and characterization of runtime profile (S-DNA) using discrete wavelet transform coefficients of the signal</w:t>
+      </w:r>
+    </w:p>
+    <w:p>
+      <w:pPr>
+        <w:pStyle w:val="Standard"/>
+        <w:numPr>
+          <w:ilvl w:val="0"/>
+          <w:numId w:val="15"/>
+        </w:numPr>
+      </w:pPr>
+      <w:r>
+        <w:t>Data Structure Analysis Module:</w:t>
+      </w:r>
+    </w:p>
+    <w:p>
+      <w:pPr>
+        <w:pStyle w:val="Standard"/>
+        <w:numPr>
+          <w:ilvl w:val="0"/>
+          <w:numId w:val="15"/>
+        </w:numPr>
+      </w:pPr>
+      <w:r>
+        <w:t>this module computes runtime profile based on DWT coefficients of signal so that it can be compared against reference profiles in ABA module and uses that runtime profile to determine ID of End Device layer component ( what sensor sent the signal, what actuator sent the signal etc)</w:t>
+      </w:r>
+    </w:p>
+    <w:p>
+      <w:pPr>
+        <w:pStyle w:val="Standard"/>
+        <w:numPr>
+          <w:ilvl w:val="1"/>
+          <w:numId w:val="15"/>
+        </w:numPr>
+      </w:pPr>
+      <w:r>
+        <w:t>runtime profile generated by DWT coefficients where original signal is decomposed into an approx coefficient and detail coefficient by applying high pass and low pass filters respectively—after decomposing signal into coefficients those coefficients are aggregated into vector that represents runtime profile (S-DNA)</w:t>
+      </w:r>
+    </w:p>
+    <w:p>
+      <w:pPr>
+        <w:pStyle w:val="Standard"/>
+        <w:numPr>
+          <w:ilvl w:val="1"/>
+          <w:numId w:val="15"/>
+        </w:numPr>
+      </w:pPr>
+      <w:r>
+        <w:t xml:space="preserve">The ID of the End Device layer component that is sending signal is determined using the runtime profile generated in previous step and computing Euclid distance between that vector and pre-computed reference vectors obtained in off-line training phase—so if runtime profile vector is closest to temperature sensor vector → then sensor is </w:t>
+      </w:r>
+      <w:proofErr w:type="spellStart"/>
+      <w:r>
+        <w:t>ID’ed</w:t>
+      </w:r>
+      <w:proofErr w:type="spellEnd"/>
+      <w:r>
+        <w:t xml:space="preserve"> as temperature sensor</w:t>
+      </w:r>
+    </w:p>
+    <w:p>
+      <w:pPr>
+        <w:pStyle w:val="Standard"/>
+        <w:numPr>
+          <w:ilvl w:val="0"/>
+          <w:numId w:val="15"/>
+        </w:numPr>
+      </w:pPr>
+      <w:r>
+        <w:t>ABA module:</w:t>
+      </w:r>
+    </w:p>
+    <w:p>
+      <w:pPr>
+        <w:pStyle w:val="Standard"/>
+        <w:numPr>
+          <w:ilvl w:val="0"/>
+          <w:numId w:val="15"/>
+        </w:numPr>
+      </w:pPr>
+      <w:r>
+        <w:t xml:space="preserve">Euclid distance is computed between runtime profile and reference profile for that particular sensor stored in ABA module (computed in off-line training phase). Five </w:t>
+      </w:r>
+      <w:proofErr w:type="gramStart"/>
+      <w:r>
+        <w:t>vector</w:t>
+      </w:r>
+      <w:proofErr w:type="gramEnd"/>
+      <w:r>
+        <w:t xml:space="preserve"> used to determine control limits for normal operation and </w:t>
+      </w:r>
+      <w:proofErr w:type="spellStart"/>
+      <w:r>
+        <w:t>euclid</w:t>
+      </w:r>
+      <w:proofErr w:type="spellEnd"/>
+      <w:r>
+        <w:t xml:space="preserve"> distance computed between all 5 reference vectors and current runtime vector. Those distances </w:t>
+      </w:r>
+      <w:r>
+        <w:lastRenderedPageBreak/>
+        <w:t>used to define Upper Control Limit and Lower Control Limit—these limits are passed down to classification module.</w:t>
+      </w:r>
+    </w:p>
+    <w:p>
+      <w:pPr>
+        <w:pStyle w:val="Standard"/>
+        <w:numPr>
+          <w:ilvl w:val="0"/>
+          <w:numId w:val="15"/>
+        </w:numPr>
+      </w:pPr>
+      <w:r>
+        <w:t>Classification Module:</w:t>
+      </w:r>
+    </w:p>
+    <w:p>
+      <w:pPr>
+        <w:pStyle w:val="Standard"/>
+        <w:numPr>
+          <w:ilvl w:val="1"/>
+          <w:numId w:val="15"/>
+        </w:numPr>
+      </w:pPr>
+      <w:r>
+        <w:t xml:space="preserve">Once ABA module determine anomalous behavior, this module classifies the type of anomaly using Euclid dist e.g. for DOS attacks, </w:t>
+      </w:r>
+      <w:proofErr w:type="spellStart"/>
+      <w:proofErr w:type="gramStart"/>
+      <w:r>
+        <w:t>euclid</w:t>
+      </w:r>
+      <w:proofErr w:type="spellEnd"/>
+      <w:proofErr w:type="gramEnd"/>
+      <w:r>
+        <w:t xml:space="preserve"> distance show sudden spikes above UCL.</w:t>
+      </w:r>
+    </w:p>
+    <w:p>
+      <w:pPr>
+        <w:pStyle w:val="Standard"/>
+        <w:numPr>
+          <w:ilvl w:val="0"/>
+          <w:numId w:val="15"/>
+        </w:numPr>
+      </w:pPr>
+      <w:r>
+        <w:t>Recovery Module:</w:t>
+      </w:r>
+    </w:p>
+    <w:p>
+      <w:pPr>
+        <w:pStyle w:val="Standard"/>
+        <w:numPr>
+          <w:ilvl w:val="0"/>
+          <w:numId w:val="15"/>
+        </w:numPr>
+      </w:pPr>
+      <w:proofErr w:type="gramStart"/>
+      <w:r>
+        <w:t>if</w:t>
+      </w:r>
+      <w:proofErr w:type="gramEnd"/>
+      <w:r>
+        <w:t xml:space="preserve"> attack cannot be classified the data is rejected; else the user can be alerts, an re/authentication mechanism can be used on the component or the network </w:t>
+      </w:r>
+      <w:proofErr w:type="spellStart"/>
+      <w:r>
+        <w:t>config</w:t>
+      </w:r>
+      <w:proofErr w:type="spellEnd"/>
+      <w:r>
+        <w:t xml:space="preserve"> can be changed  or the data can be discarded.</w:t>
+      </w:r>
+    </w:p>
+    <w:p>
+      <w:pPr>
+        <w:pStyle w:val="ListParagraph"/>
+        <w:spacing w:after="160" w:line="259" w:lineRule="auto"/>
+        <w:rPr>
+          <w:b/>
+        </w:rPr>
+      </w:pPr>
+    </w:p>
+    <w:p>
+      <w:pPr>
+        <w:pStyle w:val="ListParagraph"/>
+        <w:spacing w:after="160" w:line="259" w:lineRule="auto"/>
+        <w:rPr>
+          <w:b/>
+        </w:rPr>
+      </w:pPr>
+    </w:p>
+    <w:p>
+      <w:pPr>
+        <w:pStyle w:val="ListParagraph"/>
+        <w:numPr>
+          <w:ilvl w:val="0"/>
+          <w:numId w:val="11"/>
+        </w:numPr>
+        <w:spacing w:after="160" w:line="259" w:lineRule="auto"/>
+        <w:rPr>
+          <w:b/>
+        </w:rPr>
+      </w:pPr>
+      <w:r>
+        <w:rPr>
+          <w:b/>
+        </w:rPr>
+        <w:t>EXPERIMENTS AND RESULTS</w:t>
+      </w:r>
+    </w:p>
+    <w:p>
+      <w:pPr>
+        <w:pStyle w:val="Standard"/>
+        <w:numPr>
+          <w:ilvl w:val="0"/>
+          <w:numId w:val="17"/>
+        </w:numPr>
+        <w:rPr>
+          <w:b/>
+          <w:bCs/>
+        </w:rPr>
+      </w:pPr>
+      <w:r>
+        <w:t>In off-line training phase, the matrix of normal operating limit is computed—this is the matrix used in ABA module to determine whether anomalies exist within component operations</w:t>
+      </w:r>
+    </w:p>
+    <w:p>
+      <w:pPr>
+        <w:pStyle w:val="Standard"/>
+        <w:numPr>
+          <w:ilvl w:val="0"/>
+          <w:numId w:val="17"/>
+        </w:numPr>
+        <w:rPr>
+          <w:b/>
+          <w:bCs/>
+        </w:rPr>
+      </w:pPr>
+      <w:r>
+        <w:t xml:space="preserve">After training system under normal operating conditions, attacks launched against SV </w:t>
+      </w:r>
+      <w:proofErr w:type="spellStart"/>
+      <w:r>
+        <w:t>testbed</w:t>
+      </w:r>
+      <w:proofErr w:type="spellEnd"/>
+      <w:r>
+        <w:t xml:space="preserve"> to examine behavior of components under attack all in off-line phase.</w:t>
+      </w:r>
+    </w:p>
+    <w:p>
+      <w:pPr>
+        <w:pStyle w:val="Standard"/>
+        <w:numPr>
+          <w:ilvl w:val="0"/>
+          <w:numId w:val="17"/>
+        </w:numPr>
+        <w:rPr>
+          <w:b/>
+          <w:bCs/>
+        </w:rPr>
+      </w:pPr>
+      <w:r>
+        <w:t>Window of 7 Euclid distances used to determine behavior trends</w:t>
+      </w:r>
+    </w:p>
+    <w:p>
+      <w:pPr>
+        <w:pStyle w:val="Standard"/>
+        <w:numPr>
+          <w:ilvl w:val="0"/>
+          <w:numId w:val="17"/>
+        </w:numPr>
+        <w:rPr>
+          <w:b/>
+          <w:bCs/>
+        </w:rPr>
+      </w:pPr>
+      <w:r>
+        <w:t>false positives: when behavior not considered during training, after attack when sensor needs to move to its steady state</w:t>
+      </w:r>
+    </w:p>
+    <w:p>
+      <w:pPr>
+        <w:pStyle w:val="Standard"/>
+        <w:ind w:left="1080"/>
+        <w:rPr>
+          <w:b/>
+          <w:bCs/>
+        </w:rPr>
+      </w:pPr>
+    </w:p>
+    <w:p>
+      <w:pPr>
+        <w:pStyle w:val="ListParagraph"/>
+        <w:numPr>
+          <w:ilvl w:val="0"/>
+          <w:numId w:val="12"/>
+        </w:numPr>
+        <w:spacing w:after="160" w:line="259" w:lineRule="auto"/>
+        <w:jc w:val="both"/>
+        <w:rPr>
+          <w:i/>
+        </w:rPr>
+      </w:pPr>
+      <w:r>
+        <w:rPr>
+          <w:i/>
+        </w:rPr>
+        <w:t>Offline training phase</w:t>
+      </w:r>
+    </w:p>
+    <w:p>
+      <w:pPr>
+        <w:pStyle w:val="ListParagraph"/>
+        <w:numPr>
+          <w:ilvl w:val="0"/>
+          <w:numId w:val="13"/>
+        </w:numPr>
+        <w:spacing w:after="160" w:line="259" w:lineRule="auto"/>
+        <w:jc w:val="both"/>
+      </w:pPr>
+      <w:r>
+        <w:t>build the matrix for</w:t>
+      </w:r>
+      <w:r>
+        <w:t xml:space="preserve"> sensor’s classification</w:t>
+      </w:r>
+    </w:p>
+    <w:p>
+      <w:pPr>
+        <w:pStyle w:val="ListParagraph"/>
+        <w:numPr>
+          <w:ilvl w:val="0"/>
+          <w:numId w:val="13"/>
+        </w:numPr>
+        <w:spacing w:after="160" w:line="259" w:lineRule="auto"/>
+        <w:jc w:val="both"/>
+      </w:pPr>
+      <w:r>
+        <w:t>launch attacks against that sensor to learn its behavior</w:t>
+      </w:r>
+    </w:p>
+    <w:p>
+      <w:pPr>
+        <w:ind w:left="1080"/>
+        <w:jc w:val="both"/>
+      </w:pPr>
+      <w:r>
+        <w:t>Table below summarizes normal operation limits.</w:t>
+      </w:r>
+    </w:p>
+    <w:p>
+      <w:pPr>
+        <w:ind w:left="1080"/>
+        <w:jc w:val="both"/>
+      </w:pPr>
+      <w:r>
+        <w:rPr>
+          <w:noProof/>
+        </w:rPr>
+        <w:drawing>
+          <wp:inline distT="0" distB="0" distL="0" distR="0">
+            <wp:extent cx="2766950" cy="765627"/>
+            <wp:effectExtent l="0" t="0" r="0" b="0"/>
+            <wp:docPr id="2" name="Picture 2"/>
+            <wp:cNvGraphicFramePr>
+              <a:graphicFrameLocks xmlns:a="http://schemas.openxmlformats.org/drawingml/2006/main" noChangeAspect="1"/>
+            </wp:cNvGraphicFramePr>
+            <a:graphic xmlns:a="http://schemas.openxmlformats.org/drawingml/2006/main">
+              <a:graphicData uri="http://schemas.openxmlformats.org/drawingml/2006/picture">
+                <pic:pic xmlns:pic="http://schemas.openxmlformats.org/drawingml/2006/picture">
+                  <pic:nvPicPr>
+                    <pic:cNvPr id="0" name="Picture 2"/>
+                    <pic:cNvPicPr>
+                      <a:picLocks noChangeAspect="1" noChangeArrowheads="1"/>
+                    </pic:cNvPicPr>
+                  </pic:nvPicPr>
+                  <pic:blipFill rotWithShape="1">
+                    <a:blip r:embed="rId6" cstate="print">
+                      <a:extLst>
+                        <a:ext uri="{28A0092B-C50C-407E-A947-70E740481C1C}">
+                          <a14:useLocalDpi xmlns:a14="http://schemas.microsoft.com/office/drawing/2010/main" xmlns:wps="http://schemas.microsoft.com/office/word/2010/wordprocessingShape" xmlns:wpi="http://schemas.microsoft.com/office/word/2010/wordprocessingInk" xmlns:wpg="http://schemas.microsoft.com/office/word/2010/wordprocessingGroup" xmlns:w16se="http://schemas.microsoft.com/office/word/2015/wordml/symex" xmlns:w15="http://schemas.microsoft.com/office/word/2012/wordml" xmlns:w14="http://schemas.microsoft.com/office/word/2010/wordml" xmlns:w="http://schemas.openxmlformats.org/wordprocessingml/2006/main" xmlns:w10="urn:schemas-microsoft-com:office:word" xmlns:wp14="http://schemas.microsoft.com/office/word/2010/wordprocessingDrawing" xmlns:v="urn:schemas-microsoft-com:vml" xmlns:o="urn:schemas-microsoft-com:office:office" xmlns:mc="http://schemas.openxmlformats.org/markup-compatibility/2006" xmlns:cx8="http://schemas.microsoft.com/office/drawing/2016/5/14/chartex" xmlns:cx7="http://schemas.microsoft.com/office/drawing/2016/5/13/chartex" xmlns:cx6="http://schemas.microsoft.com/office/drawing/2016/5/12/chartex" xmlns:cx5="http://schemas.microsoft.com/office/drawing/2016/5/11/chartex" xmlns:cx4="http://schemas.microsoft.com/office/drawing/2016/5/10/chartex" xmlns:cx3="http://schemas.microsoft.com/office/drawing/2016/5/9/chartex" xmlns:cx2="http://schemas.microsoft.com/office/drawing/2015/10/21/chartex" xmlns:cx1="http://schemas.microsoft.com/office/drawing/2015/9/8/chartex" xmlns:cx="http://schemas.microsoft.com/office/drawing/2014/chartex" xmlns:wpc="http://schemas.microsoft.com/office/word/2010/wordprocessingCanvas" xmlns="" val="0"/>
+                        </a:ext>
+                      </a:extLst>
+                    </a:blip>
+                    <a:srcRect r="1196"/>
+                    <a:stretch/>
+                  </pic:blipFill>
+                  <pic:spPr bwMode="auto">
+                    <a:xfrm>
+                      <a:off x="0" y="0"/>
+                      <a:ext cx="2810578" cy="777699"/>
+                    </a:xfrm>
+                    <a:prstGeom prst="rect">
+                      <a:avLst/>
+                    </a:prstGeom>
+                    <a:noFill/>
+                    <a:ln>
+                      <a:noFill/>
+                    </a:ln>
+                    <a:extLst>
+                      <a:ext uri="{53640926-AAD7-44D8-BBD7-CCE9431645EC}">
+                        <a14:shadowObscured xmlns:a14="http://schemas.microsoft.com/office/drawing/2010/main" xmlns:wps="http://schemas.microsoft.com/office/word/2010/wordprocessingShape" xmlns:wpi="http://schemas.microsoft.com/office/word/2010/wordprocessingInk" xmlns:wpg="http://schemas.microsoft.com/office/word/2010/wordprocessingGroup" xmlns:w16se="http://schemas.microsoft.com/office/word/2015/wordml/symex" xmlns:w15="http://schemas.microsoft.com/office/word/2012/wordml" xmlns:w14="http://schemas.microsoft.com/office/word/2010/wordml" xmlns:w="http://schemas.openxmlformats.org/wordprocessingml/2006/main" xmlns:w10="urn:schemas-microsoft-com:office:word" xmlns:wp14="http://schemas.microsoft.com/office/word/2010/wordprocessingDrawing" xmlns:v="urn:schemas-microsoft-com:vml" xmlns:o="urn:schemas-microsoft-com:office:office" xmlns:mc="http://schemas.openxmlformats.org/markup-compatibility/2006" xmlns:cx8="http://schemas.microsoft.com/office/drawing/2016/5/14/chartex" xmlns:cx7="http://schemas.microsoft.com/office/drawing/2016/5/13/chartex" xmlns:cx6="http://schemas.microsoft.com/office/drawing/2016/5/12/chartex" xmlns:cx5="http://schemas.microsoft.com/office/drawing/2016/5/11/chartex" xmlns:cx4="http://schemas.microsoft.com/office/drawing/2016/5/10/chartex" xmlns:cx3="http://schemas.microsoft.com/office/drawing/2016/5/9/chartex" xmlns:cx2="http://schemas.microsoft.com/office/drawing/2015/10/21/chartex" xmlns:cx1="http://schemas.microsoft.com/office/drawing/2015/9/8/chartex" xmlns:cx="http://schemas.microsoft.com/office/drawing/2014/chartex" xmlns:wpc="http://schemas.microsoft.com/office/word/2010/wordprocessingCanvas" xmlns=""/>
+                      </a:ext>
+                    </a:extLst>
+                  </pic:spPr>
+                </pic:pic>
+              </a:graphicData>
+            </a:graphic>
+          </wp:inline>
+        </w:drawing>
+      </w:r>
+    </w:p>
+    <w:p>
+      <w:pPr>
+        <w:ind w:left="1080"/>
+        <w:jc w:val="both"/>
+      </w:pPr>
+      <w:r>
+        <w:t>Figure below shows behavior for trained attacks</w:t>
+      </w:r>
+    </w:p>
+    <w:p>
+      <w:pPr>
+        <w:ind w:left="1080"/>
+        <w:jc w:val="both"/>
+      </w:pPr>
+      <w:r>
+        <w:rPr>
+          <w:noProof/>
+        </w:rPr>
+        <w:lastRenderedPageBreak/>
+        <w:drawing>
+          <wp:inline distT="0" distB="0" distL="0" distR="0">
+            <wp:extent cx="5943600" cy="4734521"/>
+            <wp:effectExtent l="0" t="0" r="0" b="9525"/>
+            <wp:docPr id="3" name="Picture 3"/>
+            <wp:cNvGraphicFramePr>
+              <a:graphicFrameLocks xmlns:a="http://schemas.openxmlformats.org/drawingml/2006/main" noChangeAspect="1"/>
+            </wp:cNvGraphicFramePr>
+            <a:graphic xmlns:a="http://schemas.openxmlformats.org/drawingml/2006/main">
+              <a:graphicData uri="http://schemas.openxmlformats.org/drawingml/2006/picture">
+                <pic:pic xmlns:pic="http://schemas.openxmlformats.org/drawingml/2006/picture">
+                  <pic:nvPicPr>
+                    <pic:cNvPr id="0" name="Picture 3"/>
+                    <pic:cNvPicPr>
+                      <a:picLocks noChangeAspect="1" noChangeArrowheads="1"/>
+                    </pic:cNvPicPr>
+                  </pic:nvPicPr>
+                  <pic:blipFill>
+                    <a:blip r:embed="rId7" cstate="print">
+                      <a:extLst>
+                        <a:ext uri="{28A0092B-C50C-407E-A947-70E740481C1C}">
+                          <a14:useLocalDpi xmlns:a14="http://schemas.microsoft.com/office/drawing/2010/main" xmlns:wps="http://schemas.microsoft.com/office/word/2010/wordprocessingShape" xmlns:wpi="http://schemas.microsoft.com/office/word/2010/wordprocessingInk" xmlns:wpg="http://schemas.microsoft.com/office/word/2010/wordprocessingGroup" xmlns:w16se="http://schemas.microsoft.com/office/word/2015/wordml/symex" xmlns:w15="http://schemas.microsoft.com/office/word/2012/wordml" xmlns:w14="http://schemas.microsoft.com/office/word/2010/wordml" xmlns:w="http://schemas.openxmlformats.org/wordprocessingml/2006/main" xmlns:w10="urn:schemas-microsoft-com:office:word" xmlns:wp14="http://schemas.microsoft.com/office/word/2010/wordprocessingDrawing" xmlns:v="urn:schemas-microsoft-com:vml" xmlns:o="urn:schemas-microsoft-com:office:office" xmlns:mc="http://schemas.openxmlformats.org/markup-compatibility/2006" xmlns:cx8="http://schemas.microsoft.com/office/drawing/2016/5/14/chartex" xmlns:cx7="http://schemas.microsoft.com/office/drawing/2016/5/13/chartex" xmlns:cx6="http://schemas.microsoft.com/office/drawing/2016/5/12/chartex" xmlns:cx5="http://schemas.microsoft.com/office/drawing/2016/5/11/chartex" xmlns:cx4="http://schemas.microsoft.com/office/drawing/2016/5/10/chartex" xmlns:cx3="http://schemas.microsoft.com/office/drawing/2016/5/9/chartex" xmlns:cx2="http://schemas.microsoft.com/office/drawing/2015/10/21/chartex" xmlns:cx1="http://schemas.microsoft.com/office/drawing/2015/9/8/chartex" xmlns:cx="http://schemas.microsoft.com/office/drawing/2014/chartex" xmlns:wpc="http://schemas.microsoft.com/office/word/2010/wordprocessingCanvas" xmlns="" val="0"/>
+                        </a:ext>
+                      </a:extLst>
+                    </a:blip>
+                    <a:srcRect/>
+                    <a:stretch>
+                      <a:fillRect/>
+                    </a:stretch>
+                  </pic:blipFill>
+                  <pic:spPr bwMode="auto">
+                    <a:xfrm>
+                      <a:off x="0" y="0"/>
+                      <a:ext cx="5943600" cy="4734521"/>
+                    </a:xfrm>
+                    <a:prstGeom prst="rect">
+                      <a:avLst/>
+                    </a:prstGeom>
+                    <a:noFill/>
+                    <a:ln>
+                      <a:noFill/>
+                    </a:ln>
+                  </pic:spPr>
+                </pic:pic>
+              </a:graphicData>
+            </a:graphic>
+          </wp:inline>
+        </w:drawing>
+      </w:r>
+    </w:p>
+    <w:p>
+      <w:pPr>
+        <w:pStyle w:val="ListParagraph"/>
+        <w:numPr>
+          <w:ilvl w:val="0"/>
+          <w:numId w:val="12"/>
+        </w:numPr>
+        <w:spacing w:after="160" w:line="259" w:lineRule="auto"/>
+        <w:jc w:val="both"/>
+        <w:rPr>
+          <w:i/>
+        </w:rPr>
+      </w:pPr>
+      <w:r>
+        <w:rPr>
+          <w:i/>
+        </w:rPr>
+        <w:t>Online testing phase</w:t>
+      </w:r>
+    </w:p>
+    <w:p>
+      <w:pPr>
+        <w:autoSpaceDE w:val="0"/>
+        <w:autoSpaceDN w:val="0"/>
+        <w:adjustRightInd w:val="0"/>
+        <w:spacing w:after="0" w:line="240" w:lineRule="auto"/>
+        <w:ind w:left="720"/>
+        <w:rPr>
+          <w:rFonts w:ascii="TimesNewRoman" w:hAnsi="TimesNewRoman" w:cs="TimesNewRoman"/>
+        </w:rPr>
+      </w:pPr>
+      <w:r>
+        <w:rPr>
+          <w:rFonts w:ascii="TimesNewRoman" w:hAnsi="TimesNewRoman" w:cs="TimesNewRoman"/>
+        </w:rPr>
+        <w:t>Some values are noticeably above the UCL for the abnormal behavior while other values are in the normal behavior area. This happens because the attacks were performed several times during the experiment. Table below summarizes the detection and classification accuracy for each type of attack.</w:t>
+      </w:r>
+    </w:p>
+    <w:p>
+      <w:pPr>
+        <w:autoSpaceDE w:val="0"/>
+        <w:autoSpaceDN w:val="0"/>
+        <w:adjustRightInd w:val="0"/>
+        <w:spacing w:after="0" w:line="240" w:lineRule="auto"/>
+        <w:ind w:left="720"/>
+      </w:pPr>
+      <w:r>
+        <w:rPr>
+          <w:noProof/>
+        </w:rPr>
+        <w:drawing>
+          <wp:inline distT="0" distB="0" distL="0" distR="0">
+            <wp:extent cx="3906982" cy="1190113"/>
+            <wp:effectExtent l="0" t="0" r="0" b="0"/>
+            <wp:docPr id="4" name="Picture 4"/>
+            <wp:cNvGraphicFramePr>
+              <a:graphicFrameLocks xmlns:a="http://schemas.openxmlformats.org/drawingml/2006/main" noChangeAspect="1"/>
+            </wp:cNvGraphicFramePr>
+            <a:graphic xmlns:a="http://schemas.openxmlformats.org/drawingml/2006/main">
+              <a:graphicData uri="http://schemas.openxmlformats.org/drawingml/2006/picture">
+                <pic:pic xmlns:pic="http://schemas.openxmlformats.org/drawingml/2006/picture">
+                  <pic:nvPicPr>
+                    <pic:cNvPr id="0" name="Picture 4"/>
+                    <pic:cNvPicPr>
+                      <a:picLocks noChangeAspect="1" noChangeArrowheads="1"/>
+                    </pic:cNvPicPr>
+                  </pic:nvPicPr>
+                  <pic:blipFill>
+                    <a:blip r:embed="rId8" cstate="print">
+                      <a:extLst>
+                        <a:ext uri="{28A0092B-C50C-407E-A947-70E740481C1C}">
+                          <a14:useLocalDpi xmlns:a14="http://schemas.microsoft.com/office/drawing/2010/main" xmlns:wps="http://schemas.microsoft.com/office/word/2010/wordprocessingShape" xmlns:wpi="http://schemas.microsoft.com/office/word/2010/wordprocessingInk" xmlns:wpg="http://schemas.microsoft.com/office/word/2010/wordprocessingGroup" xmlns:w16se="http://schemas.microsoft.com/office/word/2015/wordml/symex" xmlns:w15="http://schemas.microsoft.com/office/word/2012/wordml" xmlns:w14="http://schemas.microsoft.com/office/word/2010/wordml" xmlns:w="http://schemas.openxmlformats.org/wordprocessingml/2006/main" xmlns:w10="urn:schemas-microsoft-com:office:word" xmlns:wp14="http://schemas.microsoft.com/office/word/2010/wordprocessingDrawing" xmlns:v="urn:schemas-microsoft-com:vml" xmlns:o="urn:schemas-microsoft-com:office:office" xmlns:mc="http://schemas.openxmlformats.org/markup-compatibility/2006" xmlns:cx8="http://schemas.microsoft.com/office/drawing/2016/5/14/chartex" xmlns:cx7="http://schemas.microsoft.com/office/drawing/2016/5/13/chartex" xmlns:cx6="http://schemas.microsoft.com/office/drawing/2016/5/12/chartex" xmlns:cx5="http://schemas.microsoft.com/office/drawing/2016/5/11/chartex" xmlns:cx4="http://schemas.microsoft.com/office/drawing/2016/5/10/chartex" xmlns:cx3="http://schemas.microsoft.com/office/drawing/2016/5/9/chartex" xmlns:cx2="http://schemas.microsoft.com/office/drawing/2015/10/21/chartex" xmlns:cx1="http://schemas.microsoft.com/office/drawing/2015/9/8/chartex" xmlns:cx="http://schemas.microsoft.com/office/drawing/2014/chartex" xmlns:wpc="http://schemas.microsoft.com/office/word/2010/wordprocessingCanvas" xmlns="" val="0"/>
+                        </a:ext>
+                      </a:extLst>
+                    </a:blip>
+                    <a:srcRect/>
+                    <a:stretch>
+                      <a:fillRect/>
+                    </a:stretch>
+                  </pic:blipFill>
+                  <pic:spPr bwMode="auto">
+                    <a:xfrm>
+                      <a:off x="0" y="0"/>
+                      <a:ext cx="3906982" cy="1190113"/>
+                    </a:xfrm>
+                    <a:prstGeom prst="rect">
+                      <a:avLst/>
+                    </a:prstGeom>
+                    <a:noFill/>
+                    <a:ln>
+                      <a:noFill/>
+                    </a:ln>
+                  </pic:spPr>
+                </pic:pic>
+              </a:graphicData>
+            </a:graphic>
+          </wp:inline>
+        </w:drawing>
+      </w:r>
+    </w:p>
+    <w:p>
+      <w:pPr>
+        <w:autoSpaceDE w:val="0"/>
+        <w:autoSpaceDN w:val="0"/>
+        <w:adjustRightInd w:val="0"/>
+        <w:spacing w:after="0" w:line="240" w:lineRule="auto"/>
+        <w:ind w:left="720"/>
+        <w:jc w:val="both"/>
+      </w:pPr>
+      <w:r>
+        <w:rPr>
+          <w:rFonts w:ascii="TimesNewRoman" w:hAnsi="TimesNewRoman" w:cs="TimesNewRoman"/>
+        </w:rPr>
+        <w:t>P</w:t>
+      </w:r>
+      <w:r>
+        <w:rPr>
+          <w:rFonts w:ascii="TimesNewRoman" w:hAnsi="TimesNewRoman" w:cs="TimesNewRoman"/>
+        </w:rPr>
+        <w:t xml:space="preserve">ulse </w:t>
+      </w:r>
+      <w:proofErr w:type="spellStart"/>
+      <w:r>
+        <w:rPr>
+          <w:rFonts w:ascii="TimesNewRoman" w:hAnsi="TimesNewRoman" w:cs="TimesNewRoman"/>
+        </w:rPr>
+        <w:t>DoS</w:t>
+      </w:r>
+      <w:proofErr w:type="spellEnd"/>
+      <w:r>
+        <w:rPr>
+          <w:rFonts w:ascii="TimesNewRoman" w:hAnsi="TimesNewRoman" w:cs="TimesNewRoman"/>
+        </w:rPr>
+        <w:t xml:space="preserve"> and noise injection are two new</w:t>
+      </w:r>
+      <w:r>
+        <w:rPr>
+          <w:rFonts w:ascii="TimesNewRoman" w:hAnsi="TimesNewRoman" w:cs="TimesNewRoman"/>
+        </w:rPr>
+        <w:t xml:space="preserve"> </w:t>
+      </w:r>
+      <w:r>
+        <w:rPr>
+          <w:rFonts w:ascii="TimesNewRoman" w:hAnsi="TimesNewRoman" w:cs="TimesNewRoman"/>
+        </w:rPr>
+        <w:t>attacks that were not considered in the offline phase. Here the</w:t>
+      </w:r>
+      <w:r>
+        <w:rPr>
+          <w:rFonts w:ascii="TimesNewRoman" w:hAnsi="TimesNewRoman" w:cs="TimesNewRoman"/>
+        </w:rPr>
+        <w:t xml:space="preserve"> </w:t>
+      </w:r>
+      <w:r>
+        <w:rPr>
+          <w:rFonts w:ascii="TimesNewRoman" w:hAnsi="TimesNewRoman" w:cs="TimesNewRoman"/>
+        </w:rPr>
+        <w:t>system detects these attacks and classify them as “new attack”.</w:t>
+      </w:r>
+      <w:r>
+        <w:rPr>
+          <w:rFonts w:ascii="TimesNewRoman" w:hAnsi="TimesNewRoman" w:cs="TimesNewRoman"/>
+        </w:rPr>
+        <w:t xml:space="preserve"> </w:t>
+      </w:r>
+      <w:r>
+        <w:rPr>
+          <w:rFonts w:ascii="TimesNewRoman" w:hAnsi="TimesNewRoman" w:cs="TimesNewRoman"/>
+        </w:rPr>
+        <w:t>Two cases that triggered false positives: 1) when the behavior</w:t>
+      </w:r>
+      <w:r>
+        <w:rPr>
+          <w:rFonts w:ascii="TimesNewRoman" w:hAnsi="TimesNewRoman" w:cs="TimesNewRoman"/>
+        </w:rPr>
+        <w:t xml:space="preserve"> </w:t>
+      </w:r>
+      <w:r>
+        <w:rPr>
+          <w:rFonts w:ascii="TimesNewRoman" w:hAnsi="TimesNewRoman" w:cs="TimesNewRoman"/>
+        </w:rPr>
+        <w:t>is not considered in the training phase (e.g. environmental</w:t>
+      </w:r>
+      <w:r>
+        <w:rPr>
+          <w:rFonts w:ascii="TimesNewRoman" w:hAnsi="TimesNewRoman" w:cs="TimesNewRoman"/>
+        </w:rPr>
+        <w:t xml:space="preserve"> </w:t>
+      </w:r>
+      <w:r>
+        <w:rPr>
+          <w:rFonts w:ascii="TimesNewRoman" w:hAnsi="TimesNewRoman" w:cs="TimesNewRoman"/>
+        </w:rPr>
+        <w:t>manipulation); and 2) When the sensor needs to reach its</w:t>
+      </w:r>
+      <w:r>
+        <w:rPr>
+          <w:rFonts w:ascii="TimesNewRoman" w:hAnsi="TimesNewRoman" w:cs="TimesNewRoman"/>
+        </w:rPr>
+        <w:t xml:space="preserve"> </w:t>
+      </w:r>
+      <w:r>
+        <w:rPr>
+          <w:rFonts w:ascii="TimesNewRoman" w:hAnsi="TimesNewRoman" w:cs="TimesNewRoman"/>
+        </w:rPr>
+        <w:t>ste</w:t>
+      </w:r>
+      <w:r>
+        <w:rPr>
+          <w:rFonts w:ascii="TimesNewRoman" w:hAnsi="TimesNewRoman" w:cs="TimesNewRoman"/>
+        </w:rPr>
+        <w:t>ady state after an attack. E</w:t>
+      </w:r>
+      <w:r>
+        <w:rPr>
+          <w:rFonts w:ascii="TimesNewRoman" w:hAnsi="TimesNewRoman" w:cs="TimesNewRoman"/>
+        </w:rPr>
+        <w:t>xperiments show</w:t>
+      </w:r>
+      <w:r>
+        <w:rPr>
+          <w:rFonts w:ascii="TimesNewRoman" w:hAnsi="TimesNewRoman" w:cs="TimesNewRoman"/>
+        </w:rPr>
+        <w:t>ed</w:t>
+      </w:r>
+      <w:r>
+        <w:rPr>
+          <w:rFonts w:ascii="TimesNewRoman" w:hAnsi="TimesNewRoman" w:cs="TimesNewRoman"/>
+        </w:rPr>
+        <w:t xml:space="preserve"> that at most</w:t>
+      </w:r>
+      <w:r>
+        <w:rPr>
+          <w:rFonts w:ascii="TimesNewRoman" w:hAnsi="TimesNewRoman" w:cs="TimesNewRoman"/>
+        </w:rPr>
+        <w:t xml:space="preserve"> </w:t>
+      </w:r>
+      <w:r>
+        <w:rPr>
+          <w:rFonts w:ascii="TimesNewRoman" w:hAnsi="TimesNewRoman" w:cs="TimesNewRoman"/>
+        </w:rPr>
+        <w:t>4.2% of these situations produced false positives alerts. Once</w:t>
+      </w:r>
+      <w:r>
+        <w:rPr>
+          <w:rFonts w:ascii="TimesNewRoman" w:hAnsi="TimesNewRoman" w:cs="TimesNewRoman"/>
+        </w:rPr>
+        <w:t xml:space="preserve"> </w:t>
+      </w:r>
+      <w:r>
+        <w:rPr>
+          <w:rFonts w:ascii="TimesNewRoman" w:hAnsi="TimesNewRoman" w:cs="TimesNewRoman"/>
+        </w:rPr>
+        <w:t>the attack is detected and classified, the recovery actions to</w:t>
+      </w:r>
+      <w:r>
+        <w:rPr>
+          <w:rFonts w:ascii="TimesNewRoman" w:hAnsi="TimesNewRoman" w:cs="TimesNewRoman"/>
+        </w:rPr>
+        <w:t xml:space="preserve"> </w:t>
+      </w:r>
+      <w:r>
+        <w:rPr>
+          <w:rFonts w:ascii="TimesNewRoman" w:hAnsi="TimesNewRoman" w:cs="TimesNewRoman"/>
+        </w:rPr>
+        <w:t>solve the problem include: 1) reject</w:t>
+      </w:r>
+      <w:r>
+        <w:rPr>
+          <w:rFonts w:ascii="TimesNewRoman" w:hAnsi="TimesNewRoman" w:cs="TimesNewRoman"/>
+        </w:rPr>
+        <w:t xml:space="preserve"> </w:t>
+      </w:r>
+      <w:r>
+        <w:rPr>
+          <w:rFonts w:ascii="TimesNewRoman" w:hAnsi="TimesNewRoman" w:cs="TimesNewRoman"/>
+        </w:rPr>
+        <w:t xml:space="preserve">sensor’s data, 2) launch an alert, and 3) </w:t>
+      </w:r>
+      <w:proofErr w:type="spellStart"/>
+      <w:r>
+        <w:rPr>
+          <w:rFonts w:ascii="TimesNewRoman" w:hAnsi="TimesNewRoman" w:cs="TimesNewRoman"/>
+        </w:rPr>
+        <w:t>deauthenticate</w:t>
+      </w:r>
+      <w:proofErr w:type="spellEnd"/>
+      <w:r>
+        <w:rPr>
+          <w:rFonts w:ascii="TimesNewRoman" w:hAnsi="TimesNewRoman" w:cs="TimesNewRoman"/>
+        </w:rPr>
+        <w:t xml:space="preserve"> the</w:t>
+      </w:r>
+      <w:r>
+        <w:rPr>
+          <w:rFonts w:ascii="TimesNewRoman" w:hAnsi="TimesNewRoman" w:cs="TimesNewRoman"/>
+        </w:rPr>
+        <w:t xml:space="preserve"> sensor.</w:t>
+      </w:r>
+      <w:bookmarkStart w:id="0" w:name="_GoBack"/>
+      <w:bookmarkEnd w:id="0"/>
     </w:p>
     <w:sectPr>
       <w:pgSz w:w="12240" w:h="15840"/>
@@ -1677,6 +3171,321 @@
     </w:lvl>
   </w:abstractNum>
   <w:abstractNum w:abstractNumId="2">
+    <w:nsid w:val="0DB22960"/>
+    <w:multiLevelType w:val="hybridMultilevel"/>
+    <w:tmpl w:val="06344478"/>
+    <w:lvl w:ilvl="0" w:tplc="04090001">
+      <w:start w:val="1"/>
+      <w:numFmt w:val="bullet"/>
+      <w:lvlText w:val=""/>
+      <w:lvlJc w:val="left"/>
+      <w:pPr>
+        <w:ind w:left="1080" w:hanging="360"/>
+      </w:pPr>
+      <w:rPr>
+        <w:rFonts w:ascii="Symbol" w:hAnsi="Symbol" w:hint="default"/>
+      </w:rPr>
+    </w:lvl>
+    <w:lvl w:ilvl="1" w:tplc="04090003">
+      <w:start w:val="1"/>
+      <w:numFmt w:val="bullet"/>
+      <w:lvlText w:val="o"/>
+      <w:lvlJc w:val="left"/>
+      <w:pPr>
+        <w:ind w:left="1800" w:hanging="360"/>
+      </w:pPr>
+      <w:rPr>
+        <w:rFonts w:ascii="Courier New" w:hAnsi="Courier New" w:cs="Courier New" w:hint="default"/>
+      </w:rPr>
+    </w:lvl>
+    <w:lvl w:ilvl="2" w:tplc="04090005" w:tentative="1">
+      <w:start w:val="1"/>
+      <w:numFmt w:val="bullet"/>
+      <w:lvlText w:val=""/>
+      <w:lvlJc w:val="left"/>
+      <w:pPr>
+        <w:ind w:left="2520" w:hanging="360"/>
+      </w:pPr>
+      <w:rPr>
+        <w:rFonts w:ascii="Wingdings" w:hAnsi="Wingdings" w:hint="default"/>
+      </w:rPr>
+    </w:lvl>
+    <w:lvl w:ilvl="3" w:tplc="04090001" w:tentative="1">
+      <w:start w:val="1"/>
+      <w:numFmt w:val="bullet"/>
+      <w:lvlText w:val=""/>
+      <w:lvlJc w:val="left"/>
+      <w:pPr>
+        <w:ind w:left="3240" w:hanging="360"/>
+      </w:pPr>
+      <w:rPr>
+        <w:rFonts w:ascii="Symbol" w:hAnsi="Symbol" w:hint="default"/>
+      </w:rPr>
+    </w:lvl>
+    <w:lvl w:ilvl="4" w:tplc="04090003" w:tentative="1">
+      <w:start w:val="1"/>
+      <w:numFmt w:val="bullet"/>
+      <w:lvlText w:val="o"/>
+      <w:lvlJc w:val="left"/>
+      <w:pPr>
+        <w:ind w:left="3960" w:hanging="360"/>
+      </w:pPr>
+      <w:rPr>
+        <w:rFonts w:ascii="Courier New" w:hAnsi="Courier New" w:cs="Courier New" w:hint="default"/>
+      </w:rPr>
+    </w:lvl>
+    <w:lvl w:ilvl="5" w:tplc="04090005" w:tentative="1">
+      <w:start w:val="1"/>
+      <w:numFmt w:val="bullet"/>
+      <w:lvlText w:val=""/>
+      <w:lvlJc w:val="left"/>
+      <w:pPr>
+        <w:ind w:left="4680" w:hanging="360"/>
+      </w:pPr>
+      <w:rPr>
+        <w:rFonts w:ascii="Wingdings" w:hAnsi="Wingdings" w:hint="default"/>
+      </w:rPr>
+    </w:lvl>
+    <w:lvl w:ilvl="6" w:tplc="04090001" w:tentative="1">
+      <w:start w:val="1"/>
+      <w:numFmt w:val="bullet"/>
+      <w:lvlText w:val=""/>
+      <w:lvlJc w:val="left"/>
+      <w:pPr>
+        <w:ind w:left="5400" w:hanging="360"/>
+      </w:pPr>
+      <w:rPr>
+        <w:rFonts w:ascii="Symbol" w:hAnsi="Symbol" w:hint="default"/>
+      </w:rPr>
+    </w:lvl>
+    <w:lvl w:ilvl="7" w:tplc="04090003" w:tentative="1">
+      <w:start w:val="1"/>
+      <w:numFmt w:val="bullet"/>
+      <w:lvlText w:val="o"/>
+      <w:lvlJc w:val="left"/>
+      <w:pPr>
+        <w:ind w:left="6120" w:hanging="360"/>
+      </w:pPr>
+      <w:rPr>
+        <w:rFonts w:ascii="Courier New" w:hAnsi="Courier New" w:cs="Courier New" w:hint="default"/>
+      </w:rPr>
+    </w:lvl>
+    <w:lvl w:ilvl="8" w:tplc="04090005" w:tentative="1">
+      <w:start w:val="1"/>
+      <w:numFmt w:val="bullet"/>
+      <w:lvlText w:val=""/>
+      <w:lvlJc w:val="left"/>
+      <w:pPr>
+        <w:ind w:left="6840" w:hanging="360"/>
+      </w:pPr>
+      <w:rPr>
+        <w:rFonts w:ascii="Wingdings" w:hAnsi="Wingdings" w:hint="default"/>
+      </w:rPr>
+    </w:lvl>
+  </w:abstractNum>
+  <w:abstractNum w:abstractNumId="3">
+    <w:nsid w:val="1305517D"/>
+    <w:multiLevelType w:val="hybridMultilevel"/>
+    <w:tmpl w:val="F1500A22"/>
+    <w:lvl w:ilvl="0" w:tplc="04090003">
+      <w:start w:val="1"/>
+      <w:numFmt w:val="bullet"/>
+      <w:lvlText w:val="o"/>
+      <w:lvlJc w:val="left"/>
+      <w:pPr>
+        <w:ind w:left="1440" w:hanging="360"/>
+      </w:pPr>
+      <w:rPr>
+        <w:rFonts w:ascii="Courier New" w:hAnsi="Courier New" w:cs="Courier New" w:hint="default"/>
+      </w:rPr>
+    </w:lvl>
+    <w:lvl w:ilvl="1" w:tplc="04090003" w:tentative="1">
+      <w:start w:val="1"/>
+      <w:numFmt w:val="bullet"/>
+      <w:lvlText w:val="o"/>
+      <w:lvlJc w:val="left"/>
+      <w:pPr>
+        <w:ind w:left="2160" w:hanging="360"/>
+      </w:pPr>
+      <w:rPr>
+        <w:rFonts w:ascii="Courier New" w:hAnsi="Courier New" w:cs="Courier New" w:hint="default"/>
+      </w:rPr>
+    </w:lvl>
+    <w:lvl w:ilvl="2" w:tplc="04090005" w:tentative="1">
+      <w:start w:val="1"/>
+      <w:numFmt w:val="bullet"/>
+      <w:lvlText w:val=""/>
+      <w:lvlJc w:val="left"/>
+      <w:pPr>
+        <w:ind w:left="2880" w:hanging="360"/>
+      </w:pPr>
+      <w:rPr>
+        <w:rFonts w:ascii="Wingdings" w:hAnsi="Wingdings" w:hint="default"/>
+      </w:rPr>
+    </w:lvl>
+    <w:lvl w:ilvl="3" w:tplc="04090001" w:tentative="1">
+      <w:start w:val="1"/>
+      <w:numFmt w:val="bullet"/>
+      <w:lvlText w:val=""/>
+      <w:lvlJc w:val="left"/>
+      <w:pPr>
+        <w:ind w:left="3600" w:hanging="360"/>
+      </w:pPr>
+      <w:rPr>
+        <w:rFonts w:ascii="Symbol" w:hAnsi="Symbol" w:hint="default"/>
+      </w:rPr>
+    </w:lvl>
+    <w:lvl w:ilvl="4" w:tplc="04090003" w:tentative="1">
+      <w:start w:val="1"/>
+      <w:numFmt w:val="bullet"/>
+      <w:lvlText w:val="o"/>
+      <w:lvlJc w:val="left"/>
+      <w:pPr>
+        <w:ind w:left="4320" w:hanging="360"/>
+      </w:pPr>
+      <w:rPr>
+        <w:rFonts w:ascii="Courier New" w:hAnsi="Courier New" w:cs="Courier New" w:hint="default"/>
+      </w:rPr>
+    </w:lvl>
+    <w:lvl w:ilvl="5" w:tplc="04090005" w:tentative="1">
+      <w:start w:val="1"/>
+      <w:numFmt w:val="bullet"/>
+      <w:lvlText w:val=""/>
+      <w:lvlJc w:val="left"/>
+      <w:pPr>
+        <w:ind w:left="5040" w:hanging="360"/>
+      </w:pPr>
+      <w:rPr>
+        <w:rFonts w:ascii="Wingdings" w:hAnsi="Wingdings" w:hint="default"/>
+      </w:rPr>
+    </w:lvl>
+    <w:lvl w:ilvl="6" w:tplc="04090001" w:tentative="1">
+      <w:start w:val="1"/>
+      <w:numFmt w:val="bullet"/>
+      <w:lvlText w:val=""/>
+      <w:lvlJc w:val="left"/>
+      <w:pPr>
+        <w:ind w:left="5760" w:hanging="360"/>
+      </w:pPr>
+      <w:rPr>
+        <w:rFonts w:ascii="Symbol" w:hAnsi="Symbol" w:hint="default"/>
+      </w:rPr>
+    </w:lvl>
+    <w:lvl w:ilvl="7" w:tplc="04090003" w:tentative="1">
+      <w:start w:val="1"/>
+      <w:numFmt w:val="bullet"/>
+      <w:lvlText w:val="o"/>
+      <w:lvlJc w:val="left"/>
+      <w:pPr>
+        <w:ind w:left="6480" w:hanging="360"/>
+      </w:pPr>
+      <w:rPr>
+        <w:rFonts w:ascii="Courier New" w:hAnsi="Courier New" w:cs="Courier New" w:hint="default"/>
+      </w:rPr>
+    </w:lvl>
+    <w:lvl w:ilvl="8" w:tplc="04090005" w:tentative="1">
+      <w:start w:val="1"/>
+      <w:numFmt w:val="bullet"/>
+      <w:lvlText w:val=""/>
+      <w:lvlJc w:val="left"/>
+      <w:pPr>
+        <w:ind w:left="7200" w:hanging="360"/>
+      </w:pPr>
+      <w:rPr>
+        <w:rFonts w:ascii="Wingdings" w:hAnsi="Wingdings" w:hint="default"/>
+      </w:rPr>
+    </w:lvl>
+  </w:abstractNum>
+  <w:abstractNum w:abstractNumId="4">
+    <w:nsid w:val="13850C4F"/>
+    <w:multiLevelType w:val="hybridMultilevel"/>
+    <w:tmpl w:val="89564312"/>
+    <w:lvl w:ilvl="0" w:tplc="AD3C5920">
+      <w:start w:val="1"/>
+      <w:numFmt w:val="upperLetter"/>
+      <w:lvlText w:val="%1."/>
+      <w:lvlJc w:val="left"/>
+      <w:pPr>
+        <w:ind w:left="1080" w:hanging="360"/>
+      </w:pPr>
+      <w:rPr>
+        <w:rFonts w:hint="default"/>
+      </w:rPr>
+    </w:lvl>
+    <w:lvl w:ilvl="1" w:tplc="04090019" w:tentative="1">
+      <w:start w:val="1"/>
+      <w:numFmt w:val="lowerLetter"/>
+      <w:lvlText w:val="%2."/>
+      <w:lvlJc w:val="left"/>
+      <w:pPr>
+        <w:ind w:left="1800" w:hanging="360"/>
+      </w:pPr>
+    </w:lvl>
+    <w:lvl w:ilvl="2" w:tplc="0409001B" w:tentative="1">
+      <w:start w:val="1"/>
+      <w:numFmt w:val="lowerRoman"/>
+      <w:lvlText w:val="%3."/>
+      <w:lvlJc w:val="right"/>
+      <w:pPr>
+        <w:ind w:left="2520" w:hanging="180"/>
+      </w:pPr>
+    </w:lvl>
+    <w:lvl w:ilvl="3" w:tplc="0409000F" w:tentative="1">
+      <w:start w:val="1"/>
+      <w:numFmt w:val="decimal"/>
+      <w:lvlText w:val="%4."/>
+      <w:lvlJc w:val="left"/>
+      <w:pPr>
+        <w:ind w:left="3240" w:hanging="360"/>
+      </w:pPr>
+    </w:lvl>
+    <w:lvl w:ilvl="4" w:tplc="04090019" w:tentative="1">
+      <w:start w:val="1"/>
+      <w:numFmt w:val="lowerLetter"/>
+      <w:lvlText w:val="%5."/>
+      <w:lvlJc w:val="left"/>
+      <w:pPr>
+        <w:ind w:left="3960" w:hanging="360"/>
+      </w:pPr>
+    </w:lvl>
+    <w:lvl w:ilvl="5" w:tplc="0409001B" w:tentative="1">
+      <w:start w:val="1"/>
+      <w:numFmt w:val="lowerRoman"/>
+      <w:lvlText w:val="%6."/>
+      <w:lvlJc w:val="right"/>
+      <w:pPr>
+        <w:ind w:left="4680" w:hanging="180"/>
+      </w:pPr>
+    </w:lvl>
+    <w:lvl w:ilvl="6" w:tplc="0409000F" w:tentative="1">
+      <w:start w:val="1"/>
+      <w:numFmt w:val="decimal"/>
+      <w:lvlText w:val="%7."/>
+      <w:lvlJc w:val="left"/>
+      <w:pPr>
+        <w:ind w:left="5400" w:hanging="360"/>
+      </w:pPr>
+    </w:lvl>
+    <w:lvl w:ilvl="7" w:tplc="04090019" w:tentative="1">
+      <w:start w:val="1"/>
+      <w:numFmt w:val="lowerLetter"/>
+      <w:lvlText w:val="%8."/>
+      <w:lvlJc w:val="left"/>
+      <w:pPr>
+        <w:ind w:left="6120" w:hanging="360"/>
+      </w:pPr>
+    </w:lvl>
+    <w:lvl w:ilvl="8" w:tplc="0409001B" w:tentative="1">
+      <w:start w:val="1"/>
+      <w:numFmt w:val="lowerRoman"/>
+      <w:lvlText w:val="%9."/>
+      <w:lvlJc w:val="right"/>
+      <w:pPr>
+        <w:ind w:left="6840" w:hanging="180"/>
+      </w:pPr>
+    </w:lvl>
+  </w:abstractNum>
+  <w:abstractNum w:abstractNumId="5">
     <w:nsid w:val="1A9F0A5F"/>
     <w:multiLevelType w:val="hybridMultilevel"/>
     <w:tmpl w:val="39444F44"/>
@@ -1789,7 +3598,84 @@
       </w:rPr>
     </w:lvl>
   </w:abstractNum>
-  <w:abstractNum w:abstractNumId="3">
+  <w:abstractNum w:abstractNumId="6">
+    <w:nsid w:val="217077CB"/>
+    <w:multiLevelType w:val="multilevel"/>
+    <w:tmpl w:val="E3827F14"/>
+    <w:lvl w:ilvl="0">
+      <w:numFmt w:val="bullet"/>
+      <w:lvlText w:val="•"/>
+      <w:lvlJc w:val="left"/>
+      <w:rPr>
+        <w:rFonts w:ascii="StarSymbol" w:hAnsi="StarSymbol"/>
+      </w:rPr>
+    </w:lvl>
+    <w:lvl w:ilvl="1">
+      <w:numFmt w:val="bullet"/>
+      <w:lvlText w:val="•"/>
+      <w:lvlJc w:val="left"/>
+      <w:rPr>
+        <w:rFonts w:ascii="StarSymbol" w:hAnsi="StarSymbol"/>
+      </w:rPr>
+    </w:lvl>
+    <w:lvl w:ilvl="2">
+      <w:numFmt w:val="bullet"/>
+      <w:lvlText w:val="•"/>
+      <w:lvlJc w:val="left"/>
+      <w:rPr>
+        <w:rFonts w:ascii="StarSymbol" w:hAnsi="StarSymbol"/>
+      </w:rPr>
+    </w:lvl>
+    <w:lvl w:ilvl="3">
+      <w:numFmt w:val="bullet"/>
+      <w:lvlText w:val="•"/>
+      <w:lvlJc w:val="left"/>
+      <w:rPr>
+        <w:rFonts w:ascii="StarSymbol" w:hAnsi="StarSymbol"/>
+      </w:rPr>
+    </w:lvl>
+    <w:lvl w:ilvl="4">
+      <w:numFmt w:val="bullet"/>
+      <w:lvlText w:val="•"/>
+      <w:lvlJc w:val="left"/>
+      <w:rPr>
+        <w:rFonts w:ascii="StarSymbol" w:hAnsi="StarSymbol"/>
+      </w:rPr>
+    </w:lvl>
+    <w:lvl w:ilvl="5">
+      <w:numFmt w:val="bullet"/>
+      <w:lvlText w:val="•"/>
+      <w:lvlJc w:val="left"/>
+      <w:rPr>
+        <w:rFonts w:ascii="StarSymbol" w:hAnsi="StarSymbol"/>
+      </w:rPr>
+    </w:lvl>
+    <w:lvl w:ilvl="6">
+      <w:numFmt w:val="bullet"/>
+      <w:lvlText w:val="•"/>
+      <w:lvlJc w:val="left"/>
+      <w:rPr>
+        <w:rFonts w:ascii="StarSymbol" w:hAnsi="StarSymbol"/>
+      </w:rPr>
+    </w:lvl>
+    <w:lvl w:ilvl="7">
+      <w:numFmt w:val="bullet"/>
+      <w:lvlText w:val="•"/>
+      <w:lvlJc w:val="left"/>
+      <w:rPr>
+        <w:rFonts w:ascii="StarSymbol" w:hAnsi="StarSymbol"/>
+      </w:rPr>
+    </w:lvl>
+    <w:lvl w:ilvl="8">
+      <w:numFmt w:val="bullet"/>
+      <w:lvlText w:val="•"/>
+      <w:lvlJc w:val="left"/>
+      <w:rPr>
+        <w:rFonts w:ascii="StarSymbol" w:hAnsi="StarSymbol"/>
+      </w:rPr>
+    </w:lvl>
+  </w:abstractNum>
+  <w:abstractNum w:abstractNumId="7">
     <w:nsid w:val="44860870"/>
     <w:multiLevelType w:val="hybridMultilevel"/>
     <w:tmpl w:val="A5AA000A"/>
@@ -1902,7 +3788,7 @@
       </w:rPr>
     </w:lvl>
   </w:abstractNum>
-  <w:abstractNum w:abstractNumId="4">
+  <w:abstractNum w:abstractNumId="8">
     <w:nsid w:val="47B811D2"/>
     <w:multiLevelType w:val="hybridMultilevel"/>
     <w:tmpl w:val="92069B00"/>
@@ -2015,7 +3901,84 @@
       </w:rPr>
     </w:lvl>
   </w:abstractNum>
-  <w:abstractNum w:abstractNumId="5">
+  <w:abstractNum w:abstractNumId="9">
+    <w:nsid w:val="48A93832"/>
+    <w:multiLevelType w:val="multilevel"/>
+    <w:tmpl w:val="35F08236"/>
+    <w:lvl w:ilvl="0">
+      <w:numFmt w:val="bullet"/>
+      <w:lvlText w:val="•"/>
+      <w:lvlJc w:val="left"/>
+      <w:rPr>
+        <w:rFonts w:ascii="OpenSymbol" w:eastAsia="OpenSymbol" w:hAnsi="OpenSymbol" w:cs="OpenSymbol"/>
+      </w:rPr>
+    </w:lvl>
+    <w:lvl w:ilvl="1">
+      <w:numFmt w:val="bullet"/>
+      <w:lvlText w:val="◦"/>
+      <w:lvlJc w:val="left"/>
+      <w:rPr>
+        <w:rFonts w:ascii="OpenSymbol" w:eastAsia="OpenSymbol" w:hAnsi="OpenSymbol" w:cs="OpenSymbol"/>
+      </w:rPr>
+    </w:lvl>
+    <w:lvl w:ilvl="2">
+      <w:numFmt w:val="bullet"/>
+      <w:lvlText w:val="▪"/>
+      <w:lvlJc w:val="left"/>
+      <w:rPr>
+        <w:rFonts w:ascii="OpenSymbol" w:eastAsia="OpenSymbol" w:hAnsi="OpenSymbol" w:cs="OpenSymbol"/>
+      </w:rPr>
+    </w:lvl>
+    <w:lvl w:ilvl="3">
+      <w:numFmt w:val="bullet"/>
+      <w:lvlText w:val="•"/>
+      <w:lvlJc w:val="left"/>
+      <w:rPr>
+        <w:rFonts w:ascii="OpenSymbol" w:eastAsia="OpenSymbol" w:hAnsi="OpenSymbol" w:cs="OpenSymbol"/>
+      </w:rPr>
+    </w:lvl>
+    <w:lvl w:ilvl="4">
+      <w:numFmt w:val="bullet"/>
+      <w:lvlText w:val="◦"/>
+      <w:lvlJc w:val="left"/>
+      <w:rPr>
+        <w:rFonts w:ascii="OpenSymbol" w:eastAsia="OpenSymbol" w:hAnsi="OpenSymbol" w:cs="OpenSymbol"/>
+      </w:rPr>
+    </w:lvl>
+    <w:lvl w:ilvl="5">
+      <w:numFmt w:val="bullet"/>
+      <w:lvlText w:val="▪"/>
+      <w:lvlJc w:val="left"/>
+      <w:rPr>
+        <w:rFonts w:ascii="OpenSymbol" w:eastAsia="OpenSymbol" w:hAnsi="OpenSymbol" w:cs="OpenSymbol"/>
+      </w:rPr>
+    </w:lvl>
+    <w:lvl w:ilvl="6">
+      <w:numFmt w:val="bullet"/>
+      <w:lvlText w:val="•"/>
+      <w:lvlJc w:val="left"/>
+      <w:rPr>
+        <w:rFonts w:ascii="OpenSymbol" w:eastAsia="OpenSymbol" w:hAnsi="OpenSymbol" w:cs="OpenSymbol"/>
+      </w:rPr>
+    </w:lvl>
+    <w:lvl w:ilvl="7">
+      <w:numFmt w:val="bullet"/>
+      <w:lvlText w:val="◦"/>
+      <w:lvlJc w:val="left"/>
+      <w:rPr>
+        <w:rFonts w:ascii="OpenSymbol" w:eastAsia="OpenSymbol" w:hAnsi="OpenSymbol" w:cs="OpenSymbol"/>
+      </w:rPr>
+    </w:lvl>
+    <w:lvl w:ilvl="8">
+      <w:numFmt w:val="bullet"/>
+      <w:lvlText w:val="▪"/>
+      <w:lvlJc w:val="left"/>
+      <w:rPr>
+        <w:rFonts w:ascii="OpenSymbol" w:eastAsia="OpenSymbol" w:hAnsi="OpenSymbol" w:cs="OpenSymbol"/>
+      </w:rPr>
+    </w:lvl>
+  </w:abstractNum>
+  <w:abstractNum w:abstractNumId="10">
     <w:nsid w:val="4E0A0E34"/>
     <w:multiLevelType w:val="hybridMultilevel"/>
     <w:tmpl w:val="0D7A734A"/>
@@ -2128,7 +4091,96 @@
       </w:rPr>
     </w:lvl>
   </w:abstractNum>
-  <w:abstractNum w:abstractNumId="6">
+  <w:abstractNum w:abstractNumId="11">
+    <w:nsid w:val="51462361"/>
+    <w:multiLevelType w:val="hybridMultilevel"/>
+    <w:tmpl w:val="58B20C12"/>
+    <w:lvl w:ilvl="0" w:tplc="17521AD8">
+      <w:start w:val="1"/>
+      <w:numFmt w:val="upperRoman"/>
+      <w:lvlText w:val="%1."/>
+      <w:lvlJc w:val="left"/>
+      <w:pPr>
+        <w:ind w:left="720" w:hanging="720"/>
+      </w:pPr>
+      <w:rPr>
+        <w:rFonts w:hint="default"/>
+      </w:rPr>
+    </w:lvl>
+    <w:lvl w:ilvl="1" w:tplc="04090019" w:tentative="1">
+      <w:start w:val="1"/>
+      <w:numFmt w:val="lowerLetter"/>
+      <w:lvlText w:val="%2."/>
+      <w:lvlJc w:val="left"/>
+      <w:pPr>
+        <w:ind w:left="1080" w:hanging="360"/>
+      </w:pPr>
+    </w:lvl>
+    <w:lvl w:ilvl="2" w:tplc="0409001B" w:tentative="1">
+      <w:start w:val="1"/>
+      <w:numFmt w:val="lowerRoman"/>
+      <w:lvlText w:val="%3."/>
+      <w:lvlJc w:val="right"/>
+      <w:pPr>
+        <w:ind w:left="1800" w:hanging="180"/>
+      </w:pPr>
+    </w:lvl>
+    <w:lvl w:ilvl="3" w:tplc="0409000F" w:tentative="1">
+      <w:start w:val="1"/>
+      <w:numFmt w:val="decimal"/>
+      <w:lvlText w:val="%4."/>
+      <w:lvlJc w:val="left"/>
+      <w:pPr>
+        <w:ind w:left="2520" w:hanging="360"/>
+      </w:pPr>
+    </w:lvl>
+    <w:lvl w:ilvl="4" w:tplc="04090019" w:tentative="1">
+      <w:start w:val="1"/>
+      <w:numFmt w:val="lowerLetter"/>
+      <w:lvlText w:val="%5."/>
+      <w:lvlJc w:val="left"/>
+      <w:pPr>
+        <w:ind w:left="3240" w:hanging="360"/>
+      </w:pPr>
+    </w:lvl>
+    <w:lvl w:ilvl="5" w:tplc="0409001B" w:tentative="1">
+      <w:start w:val="1"/>
+      <w:numFmt w:val="lowerRoman"/>
+      <w:lvlText w:val="%6."/>
+      <w:lvlJc w:val="right"/>
+      <w:pPr>
+        <w:ind w:left="3960" w:hanging="180"/>
+      </w:pPr>
+    </w:lvl>
+    <w:lvl w:ilvl="6" w:tplc="0409000F" w:tentative="1">
+      <w:start w:val="1"/>
+      <w:numFmt w:val="decimal"/>
+      <w:lvlText w:val="%7."/>
+      <w:lvlJc w:val="left"/>
+      <w:pPr>
+        <w:ind w:left="4680" w:hanging="360"/>
+      </w:pPr>
+    </w:lvl>
+    <w:lvl w:ilvl="7" w:tplc="04090019" w:tentative="1">
+      <w:start w:val="1"/>
+      <w:numFmt w:val="lowerLetter"/>
+      <w:lvlText w:val="%8."/>
+      <w:lvlJc w:val="left"/>
+      <w:pPr>
+        <w:ind w:left="5400" w:hanging="360"/>
+      </w:pPr>
+    </w:lvl>
+    <w:lvl w:ilvl="8" w:tplc="0409001B" w:tentative="1">
+      <w:start w:val="1"/>
+      <w:numFmt w:val="lowerRoman"/>
+      <w:lvlText w:val="%9."/>
+      <w:lvlJc w:val="right"/>
+      <w:pPr>
+        <w:ind w:left="6120" w:hanging="180"/>
+      </w:pPr>
+    </w:lvl>
+  </w:abstractNum>
+  <w:abstractNum w:abstractNumId="12">
     <w:nsid w:val="5D705B29"/>
     <w:multiLevelType w:val="hybridMultilevel"/>
     <w:tmpl w:val="04964710"/>
@@ -2241,7 +4293,7 @@
       </w:rPr>
     </w:lvl>
   </w:abstractNum>
-  <w:abstractNum w:abstractNumId="7">
+  <w:abstractNum w:abstractNumId="13">
     <w:nsid w:val="5DF84E69"/>
     <w:multiLevelType w:val="hybridMultilevel"/>
     <w:tmpl w:val="A69E8D68"/>
@@ -2354,7 +4406,7 @@
       </w:rPr>
     </w:lvl>
   </w:abstractNum>
-  <w:abstractNum w:abstractNumId="8">
+  <w:abstractNum w:abstractNumId="14">
     <w:nsid w:val="5E745305"/>
     <w:multiLevelType w:val="hybridMultilevel"/>
     <w:tmpl w:val="491ABAAE"/>
@@ -2467,7 +4519,120 @@
       </w:rPr>
     </w:lvl>
   </w:abstractNum>
-  <w:abstractNum w:abstractNumId="9">
+  <w:abstractNum w:abstractNumId="15">
+    <w:nsid w:val="61DC7855"/>
+    <w:multiLevelType w:val="hybridMultilevel"/>
+    <w:tmpl w:val="48D6B452"/>
+    <w:lvl w:ilvl="0" w:tplc="04090001">
+      <w:start w:val="1"/>
+      <w:numFmt w:val="bullet"/>
+      <w:lvlText w:val=""/>
+      <w:lvlJc w:val="left"/>
+      <w:pPr>
+        <w:ind w:left="1080" w:hanging="360"/>
+      </w:pPr>
+      <w:rPr>
+        <w:rFonts w:ascii="Symbol" w:hAnsi="Symbol" w:hint="default"/>
+      </w:rPr>
+    </w:lvl>
+    <w:lvl w:ilvl="1" w:tplc="04090003" w:tentative="1">
+      <w:start w:val="1"/>
+      <w:numFmt w:val="bullet"/>
+      <w:lvlText w:val="o"/>
+      <w:lvlJc w:val="left"/>
+      <w:pPr>
+        <w:ind w:left="1800" w:hanging="360"/>
+      </w:pPr>
+      <w:rPr>
+        <w:rFonts w:ascii="Courier New" w:hAnsi="Courier New" w:cs="Courier New" w:hint="default"/>
+      </w:rPr>
+    </w:lvl>
+    <w:lvl w:ilvl="2" w:tplc="04090005" w:tentative="1">
+      <w:start w:val="1"/>
+      <w:numFmt w:val="bullet"/>
+      <w:lvlText w:val=""/>
+      <w:lvlJc w:val="left"/>
+      <w:pPr>
+        <w:ind w:left="2520" w:hanging="360"/>
+      </w:pPr>
+      <w:rPr>
+        <w:rFonts w:ascii="Wingdings" w:hAnsi="Wingdings" w:hint="default"/>
+      </w:rPr>
+    </w:lvl>
+    <w:lvl w:ilvl="3" w:tplc="04090001" w:tentative="1">
+      <w:start w:val="1"/>
+      <w:numFmt w:val="bullet"/>
+      <w:lvlText w:val=""/>
+      <w:lvlJc w:val="left"/>
+      <w:pPr>
+        <w:ind w:left="3240" w:hanging="360"/>
+      </w:pPr>
+      <w:rPr>
+        <w:rFonts w:ascii="Symbol" w:hAnsi="Symbol" w:hint="default"/>
+      </w:rPr>
+    </w:lvl>
+    <w:lvl w:ilvl="4" w:tplc="04090003" w:tentative="1">
+      <w:start w:val="1"/>
+      <w:numFmt w:val="bullet"/>
+      <w:lvlText w:val="o"/>
+      <w:lvlJc w:val="left"/>
+      <w:pPr>
+        <w:ind w:left="3960" w:hanging="360"/>
+      </w:pPr>
+      <w:rPr>
+        <w:rFonts w:ascii="Courier New" w:hAnsi="Courier New" w:cs="Courier New" w:hint="default"/>
+      </w:rPr>
+    </w:lvl>
+    <w:lvl w:ilvl="5" w:tplc="04090005" w:tentative="1">
+      <w:start w:val="1"/>
+      <w:numFmt w:val="bullet"/>
+      <w:lvlText w:val=""/>
+      <w:lvlJc w:val="left"/>
+      <w:pPr>
+        <w:ind w:left="4680" w:hanging="360"/>
+      </w:pPr>
+      <w:rPr>
+        <w:rFonts w:ascii="Wingdings" w:hAnsi="Wingdings" w:hint="default"/>
+      </w:rPr>
+    </w:lvl>
+    <w:lvl w:ilvl="6" w:tplc="04090001" w:tentative="1">
+      <w:start w:val="1"/>
+      <w:numFmt w:val="bullet"/>
+      <w:lvlText w:val=""/>
+      <w:lvlJc w:val="left"/>
+      <w:pPr>
+        <w:ind w:left="5400" w:hanging="360"/>
+      </w:pPr>
+      <w:rPr>
+        <w:rFonts w:ascii="Symbol" w:hAnsi="Symbol" w:hint="default"/>
+      </w:rPr>
+    </w:lvl>
+    <w:lvl w:ilvl="7" w:tplc="04090003" w:tentative="1">
+      <w:start w:val="1"/>
+      <w:numFmt w:val="bullet"/>
+      <w:lvlText w:val="o"/>
+      <w:lvlJc w:val="left"/>
+      <w:pPr>
+        <w:ind w:left="6120" w:hanging="360"/>
+      </w:pPr>
+      <w:rPr>
+        <w:rFonts w:ascii="Courier New" w:hAnsi="Courier New" w:cs="Courier New" w:hint="default"/>
+      </w:rPr>
+    </w:lvl>
+    <w:lvl w:ilvl="8" w:tplc="04090005" w:tentative="1">
+      <w:start w:val="1"/>
+      <w:numFmt w:val="bullet"/>
+      <w:lvlText w:val=""/>
+      <w:lvlJc w:val="left"/>
+      <w:pPr>
+        <w:ind w:left="6840" w:hanging="360"/>
+      </w:pPr>
+      <w:rPr>
+        <w:rFonts w:ascii="Wingdings" w:hAnsi="Wingdings" w:hint="default"/>
+      </w:rPr>
+    </w:lvl>
+  </w:abstractNum>
+  <w:abstractNum w:abstractNumId="16">
     <w:nsid w:val="7B677B41"/>
     <w:multiLevelType w:val="hybridMultilevel"/>
     <w:tmpl w:val="78A6FBA2"/>
@@ -2581,34 +4746,55 @@
     </w:lvl>
   </w:abstractNum>
   <w:num w:numId="1">
-    <w:abstractNumId w:val="2"/>
+    <w:abstractNumId w:val="5"/>
   </w:num>
   <w:num w:numId="2">
-    <w:abstractNumId w:val="5"/>
+    <w:abstractNumId w:val="10"/>
   </w:num>
   <w:num w:numId="3">
-    <w:abstractNumId w:val="3"/>
+    <w:abstractNumId w:val="7"/>
   </w:num>
   <w:num w:numId="4">
-    <w:abstractNumId w:val="4"/>
+    <w:abstractNumId w:val="8"/>
   </w:num>
   <w:num w:numId="5">
     <w:abstractNumId w:val="1"/>
   </w:num>
   <w:num w:numId="6">
-    <w:abstractNumId w:val="7"/>
+    <w:abstractNumId w:val="13"/>
   </w:num>
   <w:num w:numId="7">
-    <w:abstractNumId w:val="9"/>
+    <w:abstractNumId w:val="16"/>
   </w:num>
   <w:num w:numId="8">
-    <w:abstractNumId w:val="6"/>
+    <w:abstractNumId w:val="12"/>
   </w:num>
   <w:num w:numId="9">
     <w:abstractNumId w:val="0"/>
   </w:num>
   <w:num w:numId="10">
-    <w:abstractNumId w:val="8"/>
+    <w:abstractNumId w:val="14"/>
+  </w:num>
+  <w:num w:numId="11">
+    <w:abstractNumId w:val="11"/>
+  </w:num>
+  <w:num w:numId="12">
+    <w:abstractNumId w:val="4"/>
+  </w:num>
+  <w:num w:numId="13">
+    <w:abstractNumId w:val="3"/>
+  </w:num>
+  <w:num w:numId="14">
+    <w:abstractNumId w:val="6"/>
+  </w:num>
+  <w:num w:numId="15">
+    <w:abstractNumId w:val="2"/>
+  </w:num>
+  <w:num w:numId="16">
+    <w:abstractNumId w:val="9"/>
+  </w:num>
+  <w:num w:numId="17">
+    <w:abstractNumId w:val="15"/>
   </w:num>
 </w:numbering>
 </file>
@@ -2838,6 +5024,53 @@
         <w:right w:w="108" w:type="dxa"/>
       </w:tblCellMar>
     </w:tblPr>
+  </w:style>
+  <w:style w:type="paragraph" w:styleId="BalloonText">
+    <w:name w:val="Balloon Text"/>
+    <w:basedOn w:val="Normal"/>
+    <w:link w:val="BalloonTextChar"/>
+    <w:uiPriority w:val="99"/>
+    <w:semiHidden/>
+    <w:unhideWhenUsed/>
+    <w:rsid w:val="00ED1816"/>
+    <w:pPr>
+      <w:spacing w:after="0" w:line="240" w:lineRule="auto"/>
+    </w:pPr>
+    <w:rPr>
+      <w:rFonts w:ascii="Tahoma" w:hAnsi="Tahoma" w:cs="Tahoma"/>
+      <w:sz w:val="16"/>
+      <w:szCs w:val="16"/>
+    </w:rPr>
+  </w:style>
+  <w:style w:type="character" w:customStyle="1" w:styleId="BalloonTextChar">
+    <w:name w:val="Balloon Text Char"/>
+    <w:basedOn w:val="DefaultParagraphFont"/>
+    <w:link w:val="BalloonText"/>
+    <w:uiPriority w:val="99"/>
+    <w:semiHidden/>
+    <w:rsid w:val="00ED1816"/>
+    <w:rPr>
+      <w:rFonts w:ascii="Tahoma" w:hAnsi="Tahoma" w:cs="Tahoma"/>
+      <w:sz w:val="16"/>
+      <w:szCs w:val="16"/>
+    </w:rPr>
+  </w:style>
+  <w:style w:type="paragraph" w:customStyle="1" w:styleId="Standard">
+    <w:name w:val="Standard"/>
+    <w:rsid w:val="00ED1816"/>
+    <w:pPr>
+      <w:suppressAutoHyphens/>
+      <w:autoSpaceDN w:val="0"/>
+      <w:spacing w:after="0" w:line="240" w:lineRule="auto"/>
+      <w:textAlignment w:val="baseline"/>
+    </w:pPr>
+    <w:rPr>
+      <w:rFonts w:ascii="Liberation Serif" w:eastAsia="Noto Sans CJK SC Regular" w:hAnsi="Liberation Serif" w:cs="FreeSans"/>
+      <w:kern w:val="3"/>
+      <w:sz w:val="24"/>
+      <w:szCs w:val="24"/>
+      <w:lang w:eastAsia="zh-CN" w:bidi="hi-IN"/>
+    </w:rPr>
   </w:style>
 </w:styles>
 </file>

</xml_diff>